<commit_message>
added discussion and categorized analysis
</commit_message>
<xml_diff>
--- a/knowledge_analysis.docx
+++ b/knowledge_analysis.docx
@@ -1003,23 +1003,7 @@
           <w:sz w:val="24"/>
           <w:szCs w:val="24"/>
         </w:rPr>
-        <w:t xml:space="preserve"> was the daughter of Bhaskara (during 1150 A.D), who was one of the pioneers in Indian mathematics. The tale goes like this: Līlāvati was an intelligent and inquisitive child and Bhaskara had always kept an eye on this nature of hers. However, when Bhaskara analysed her horroscope, he was shocked to see that her marriage will be short-lived. To circumvent this issue, Bhaskara prepared a perfect device that could calculate the auspicious time for her marriage. Līlāvati’s curiousness drew her close to the device (when her father was not near) and while examining, the pearl that she was wearing fell into the device. The calculations went awry and the auspicious time was missed. Eventually, Līlāvati got married, but as feared it was short-lived. Soon after this incidence, Līlāvati was extremely upset and was not able to lead her regular normal activities. In order to overcome her worries, Bhaskara posed a lot of arithme</w:t>
-      </w:r>
-      <w:r>
-        <w:rPr>
-          <w:rFonts w:cs="" w:cstheme="minorBidi"/>
-          <w:sz w:val="24"/>
-          <w:szCs w:val="24"/>
-        </w:rPr>
-        <w:t>t</w:t>
-      </w:r>
-      <w:r>
-        <w:rPr>
-          <w:rFonts w:cs="" w:cstheme="minorBidi"/>
-          <w:sz w:val="24"/>
-          <w:szCs w:val="24"/>
-        </w:rPr>
-        <w:t>ic puzzles which made her busy. These questions later on helped her to be the greatest mathematicians of all times [</w:t>
+        <w:t xml:space="preserve"> was the daughter of Bhaskara (during 1150 A.D), who was one of the pioneers in Indian mathematics. The tale goes like this: Līlāvati was an intelligent and inquisitive child and Bhaskara had always kept an eye on this nature of hers. However, when Bhaskara analysed her horroscope, he was shocked to see that her marriage will be short-lived. To circumvent this issue, Bhaskara prepared a perfect device that could calculate the auspicious time for her marriage. Līlāvati’s curiousness drew her close to the device (when her father was not near) and while examining, the pearl that she was wearing fell into the device. The calculations went awry and the auspicious time was missed. Eventually, Līlāvati got married, but as feared it was short-lived. Soon after this incidence, Līlāvati was extremely upset and was not able to lead her regular normal activities. In order to overcome her worries, Bhaskara posed a lot of arithmetic puzzles which made her busy. These questions later on helped her to be the greatest mathematicians of all times [</w:t>
       </w:r>
       <w:r>
         <w:rPr>
@@ -1067,7 +1051,7 @@
           <w:rFonts w:cs="" w:cstheme="minorBidi"/>
           <w:b/>
           <w:bCs/>
-          <w:color w:val="6666FF"/>
+          <w:color w:val="0000CC"/>
           <w:sz w:val="24"/>
           <w:szCs w:val="24"/>
         </w:rPr>
@@ -1093,7 +1077,7 @@
           <w:rFonts w:cs="" w:cstheme="minorBidi"/>
           <w:b w:val="false"/>
           <w:bCs w:val="false"/>
-          <w:color w:val="6666FF"/>
+          <w:color w:val="0000CC"/>
           <w:sz w:val="24"/>
           <w:szCs w:val="24"/>
         </w:rPr>
@@ -1123,22 +1107,11 @@
           <w:rFonts w:cs="" w:cstheme="minorBidi"/>
           <w:b w:val="false"/>
           <w:bCs w:val="false"/>
-          <w:color w:val="6666FF"/>
-          <w:sz w:val="24"/>
-          <w:szCs w:val="24"/>
-        </w:rPr>
-        <w:t xml:space="preserve">Women </w:t>
-      </w:r>
-      <w:r>
-        <w:rPr>
-          <w:rFonts w:cs="" w:cstheme="minorBidi"/>
-          <w:b w:val="false"/>
-          <w:bCs w:val="false"/>
-          <w:color w:val="6666FF"/>
-          <w:sz w:val="24"/>
-          <w:szCs w:val="24"/>
-        </w:rPr>
-        <w:t>were placed at a higher status. This is evident from the symbolism of Goddess Saraswati.</w:t>
+          <w:color w:val="0000CC"/>
+          <w:sz w:val="24"/>
+          <w:szCs w:val="24"/>
+        </w:rPr>
+        <w:t>Women were placed at a higher status. This is evident from the symbolism of Goddess Saraswati.</w:t>
       </w:r>
     </w:p>
     <w:p>
@@ -1163,33 +1136,11 @@
           <w:rFonts w:cs="" w:cstheme="minorBidi"/>
           <w:b w:val="false"/>
           <w:bCs w:val="false"/>
-          <w:color w:val="6666FF"/>
-          <w:sz w:val="24"/>
-          <w:szCs w:val="24"/>
-        </w:rPr>
-        <w:t>Women w</w:t>
-      </w:r>
-      <w:r>
-        <w:rPr>
-          <w:rFonts w:cs="" w:cstheme="minorBidi"/>
-          <w:b w:val="false"/>
-          <w:bCs w:val="false"/>
-          <w:color w:val="6666FF"/>
-          <w:sz w:val="24"/>
-          <w:szCs w:val="24"/>
-        </w:rPr>
-        <w:t xml:space="preserve">ere intellectual and knowledgable, as seen from the conversation </w:t>
-      </w:r>
-      <w:r>
-        <w:rPr>
-          <w:rFonts w:cs="" w:cstheme="minorBidi"/>
-          <w:b w:val="false"/>
-          <w:bCs w:val="false"/>
-          <w:color w:val="6666FF"/>
-          <w:sz w:val="24"/>
-          <w:szCs w:val="24"/>
-        </w:rPr>
-        <w:t xml:space="preserve">between Gargi and Yajnavalkya. </w:t>
+          <w:color w:val="0000CC"/>
+          <w:sz w:val="24"/>
+          <w:szCs w:val="24"/>
+        </w:rPr>
+        <w:t xml:space="preserve">Women were intellectual and knowledgable, as seen from the conversation between Gargi and Yajnavalkya. </w:t>
         <w:tab/>
         <w:t xml:space="preserve">They were also allowed to prove their competance on par with men in the courtroom. </w:t>
       </w:r>
@@ -1204,23 +1155,41 @@
         <w:spacing w:before="240" w:after="0"/>
         <w:ind w:firstLine="300"/>
         <w:rPr>
-          <w:b w:val="false"/>
+          <w:color w:val="0000CC"/>
+        </w:rPr>
+      </w:pPr>
+      <w:r>
+        <w:rPr>
+          <w:rFonts w:cs="" w:cstheme="minorBidi"/>
           <w:b w:val="false"/>
           <w:bCs w:val="false"/>
-          <w:sz w:val="24"/>
-          <w:szCs w:val="24"/>
-        </w:rPr>
-      </w:pPr>
+          <w:color w:val="0000CC"/>
+          <w:sz w:val="24"/>
+          <w:szCs w:val="24"/>
+        </w:rPr>
+        <w:t xml:space="preserve">As mentioned earlier, the awareness of energy and atom prevailed in the earlier days, and women poet such as Avvaiyaar has experienced this awareness. Furthermore, the poems written by this poet were well received in the earlier days. This indicates the acceptance of female intellectuals in </w:t>
+      </w:r>
       <w:r>
         <w:rPr>
           <w:rFonts w:cs="" w:cstheme="minorBidi"/>
           <w:b w:val="false"/>
           <w:bCs w:val="false"/>
-          <w:color w:val="6666FF"/>
-          <w:sz w:val="24"/>
-          <w:szCs w:val="24"/>
-        </w:rPr>
-        <w:t>As mentioned earlier, the awareness of energy and atom prevailed in the earlier days, and women poet such as Avvaiyaar has experienced this awareness. Furthermore, the poems written by this poet were well received in the earlier days. This indicates the acceptance of female intellectuals in south India.</w:t>
+          <w:color w:val="0000CC"/>
+          <w:sz w:val="24"/>
+          <w:szCs w:val="24"/>
+        </w:rPr>
+        <w:t>S</w:t>
+      </w:r>
+      <w:r>
+        <w:rPr>
+          <w:rFonts w:cs="" w:cstheme="minorBidi"/>
+          <w:b w:val="false"/>
+          <w:bCs w:val="false"/>
+          <w:color w:val="0000CC"/>
+          <w:sz w:val="24"/>
+          <w:szCs w:val="24"/>
+        </w:rPr>
+        <w:t>outh India.</w:t>
       </w:r>
     </w:p>
     <w:p>
@@ -1233,34 +1202,41 @@
         <w:spacing w:before="240" w:after="0"/>
         <w:ind w:firstLine="300"/>
         <w:rPr>
-          <w:b w:val="false"/>
+          <w:color w:val="0000CC"/>
+        </w:rPr>
+      </w:pPr>
+      <w:r>
+        <w:rPr>
+          <w:rFonts w:cs="" w:cstheme="minorBidi"/>
           <w:b w:val="false"/>
           <w:bCs w:val="false"/>
-          <w:sz w:val="24"/>
-          <w:szCs w:val="24"/>
-        </w:rPr>
-      </w:pPr>
+          <w:color w:val="0000CC"/>
+          <w:sz w:val="24"/>
+          <w:szCs w:val="24"/>
+        </w:rPr>
+        <w:t xml:space="preserve">Lilavati’s case study stands as a proof  for the education of  women in those days. While there is </w:t>
+      </w:r>
       <w:r>
         <w:rPr>
           <w:rFonts w:cs="" w:cstheme="minorBidi"/>
           <w:b w:val="false"/>
           <w:bCs w:val="false"/>
-          <w:color w:val="6666FF"/>
-          <w:sz w:val="24"/>
-          <w:szCs w:val="24"/>
-        </w:rPr>
-        <w:t>Lilavati’s case study stands as a proof  for the education of  women in those days. While there is a news that in the present scenario parents object the daughter’s education, Bhaskara himself, had taught arithmetic pu</w:t>
+          <w:color w:val="0000CC"/>
+          <w:sz w:val="24"/>
+          <w:szCs w:val="24"/>
+        </w:rPr>
+        <w:t>a belief</w:t>
       </w:r>
       <w:r>
         <w:rPr>
           <w:rFonts w:cs="" w:cstheme="minorBidi"/>
           <w:b w:val="false"/>
           <w:bCs w:val="false"/>
-          <w:color w:val="6666FF"/>
-          <w:sz w:val="24"/>
-          <w:szCs w:val="24"/>
-        </w:rPr>
-        <w:t xml:space="preserve">zzles to Lilavati and helped her to be a mathematician. </w:t>
+          <w:color w:val="0000CC"/>
+          <w:sz w:val="24"/>
+          <w:szCs w:val="24"/>
+        </w:rPr>
+        <w:t xml:space="preserve"> that in the present scenario parents object the daughter’s education, Bhaskara himself, had taught arithmetic puzzles to Lilavati and helped her to be a mathematician. </w:t>
       </w:r>
     </w:p>
     <w:p>
@@ -1279,10 +1255,8 @@
       </w:pPr>
       <w:r>
         <w:rPr>
-          <w:b w:val="false"/>
-          <w:bCs w:val="false"/>
-          <w:sz w:val="24"/>
-          <w:szCs w:val="24"/>
+          <w:rFonts w:cs="" w:cstheme="minorBidi"/>
+          <w:color w:val="6666FF"/>
         </w:rPr>
       </w:r>
     </w:p>
@@ -1298,7 +1272,11 @@
         </w:rPr>
       </w:pPr>
       <w:r>
-        <w:rPr/>
+        <w:rPr>
+          <w:rFonts w:cs="" w:cstheme="minorBidi"/>
+          <w:sz w:val="24"/>
+          <w:szCs w:val="24"/>
+        </w:rPr>
       </w:r>
     </w:p>
     <w:p>
@@ -1931,73 +1909,16 @@
       <w:pPr>
         <w:pStyle w:val="Heading3"/>
         <w:spacing w:before="120" w:after="0"/>
+        <w:rPr/>
+      </w:pPr>
+      <w:r>
         <w:rPr>
           <w:rFonts w:cs="" w:cstheme="minorBidi"/>
           <w:bCs w:val="false"/>
           <w:sz w:val="24"/>
           <w:szCs w:val="24"/>
         </w:rPr>
-      </w:pPr>
-      <w:r>
-        <w:rPr>
-          <w:rFonts w:cs="" w:cstheme="minorBidi"/>
-          <w:bCs w:val="false"/>
-          <w:sz w:val="24"/>
-          <w:szCs w:val="24"/>
-        </w:rPr>
         <w:t>3.1  Scientific women personalities from India</w:t>
-      </w:r>
-    </w:p>
-    <w:p>
-      <w:pPr>
-        <w:pStyle w:val="Normal"/>
-        <w:spacing w:before="60" w:after="0"/>
-        <w:rPr/>
-      </w:pPr>
-      <w:r>
-        <w:rPr>
-          <w:rFonts w:cs="" w:cstheme="minorBidi"/>
-          <w:b/>
-          <w:sz w:val="24"/>
-          <w:szCs w:val="24"/>
-        </w:rPr>
-        <w:t>Janaki Ammal Edavaleth Kakkat</w:t>
-      </w:r>
-      <w:r>
-        <w:rPr>
-          <w:rFonts w:cs="" w:cstheme="minorBidi"/>
-          <w:sz w:val="24"/>
-          <w:szCs w:val="24"/>
-        </w:rPr>
-        <w:t xml:space="preserve"> (4 November 1897 – 7 February 1984) was the botanist whose works are considered to be one of the most important breakthroughs in the research of sugarcane and eggplant. Having born and brought up in Kerala, she pursued school and college education in her home town and Chennai, respectively. She then went to USA to receive the doctorate during 1931. She is considered to be the first woman to obtain a Ph.D in botany from USA. A flower has also been named after her as ’Magnolia Kobus Janaki Ammal’ [</w:t>
-      </w:r>
-      <w:r>
-        <w:rPr>
-          <w:rFonts w:cs="" w:cstheme="minorBidi"/>
-          <w:sz w:val="24"/>
-          <w:szCs w:val="24"/>
-        </w:rPr>
-        <w:fldChar w:fldCharType="begin"/>
-      </w:r>
-      <w:r>
-        <w:instrText> REF BIB_janaki \h </w:instrText>
-      </w:r>
-      <w:r>
-        <w:fldChar w:fldCharType="separate"/>
-      </w:r>
-      <w:r>
-        <w:t>12</w:t>
-      </w:r>
-      <w:r>
-        <w:fldChar w:fldCharType="end"/>
-      </w:r>
-      <w:r>
-        <w:rPr>
-          <w:rFonts w:cs="" w:cstheme="minorBidi"/>
-          <w:sz w:val="24"/>
-          <w:szCs w:val="24"/>
-        </w:rPr>
-        <w:t>].</w:t>
       </w:r>
     </w:p>
     <w:p>
@@ -2011,35 +1932,38 @@
         <w:rPr>
           <w:rFonts w:cs="" w:cstheme="minorBidi"/>
           <w:b/>
-          <w:sz w:val="24"/>
-          <w:szCs w:val="24"/>
-        </w:rPr>
-        <w:t>Aseema Chatterjee</w:t>
-      </w:r>
-      <w:r>
-        <w:rPr>
-          <w:rFonts w:cs="" w:cstheme="minorBidi"/>
-          <w:sz w:val="24"/>
-          <w:szCs w:val="24"/>
-        </w:rPr>
-        <w:t xml:space="preserve"> (1917 - 2006) was a notable Indian chemist in the area of organic chemistry and phytomedicine. She received M.Sc in the field of Organic Chemistry in 1938 and D.Sc. from the same university in 1944. “She made significant contributions in the field of medicinal chemistry with special reference to alkaloids, coumarins and terpenoids, analytical chemistry, and mechanistic organic chemistry”. [</w:t>
-      </w:r>
-      <w:r>
-        <w:rPr>
-          <w:rFonts w:cs="" w:cstheme="minorBidi"/>
+          <w:bCs w:val="false"/>
+          <w:sz w:val="24"/>
+          <w:szCs w:val="24"/>
+        </w:rPr>
+        <w:t>Dr. Anandi Gopal Joshi</w:t>
+      </w:r>
+      <w:r>
+        <w:rPr>
+          <w:rFonts w:cs="" w:cstheme="minorBidi"/>
+          <w:bCs w:val="false"/>
+          <w:sz w:val="24"/>
+          <w:szCs w:val="24"/>
+        </w:rPr>
+        <w:t xml:space="preserve"> (1865 - 1887) was the first female to obtain the medicine degree from USA. It was during the time of when Britain ruled India and hence Indians had an awareness of science from the west. As a regular practice those days, children were married at an early age and Anandi was not an exception. Her Husband Gopal Joshi encouraged Anandi to pursue education. She gave birth to a boy while she was fourteen years. But due to the non-availability of medical facilities, the baby could not survive beyond 10 days. This prompted her to pursue medicine and her husband helped her to send to USA for a medical profession. Despite her challenges of poor health, she successfully completed MD in 1886. She returned back to India on 1887 and wanted to open a medical college for women in India. But her health declined and died in 1887 [</w:t>
+      </w:r>
+      <w:r>
+        <w:rPr>
+          <w:rFonts w:cs="" w:cstheme="minorBidi"/>
+          <w:bCs w:val="false"/>
           <w:sz w:val="24"/>
           <w:szCs w:val="24"/>
         </w:rPr>
         <w:fldChar w:fldCharType="begin"/>
       </w:r>
       <w:r>
-        <w:instrText> REF BIB_chaterjee \h </w:instrText>
+        <w:instrText> REF BIB_joshi \h </w:instrText>
       </w:r>
       <w:r>
         <w:fldChar w:fldCharType="separate"/>
       </w:r>
       <w:r>
-        <w:t>13</w:t>
+        <w:t>14</w:t>
       </w:r>
       <w:r>
         <w:fldChar w:fldCharType="end"/>
@@ -2047,10 +1971,27 @@
       <w:r>
         <w:rPr>
           <w:rFonts w:cs="" w:cstheme="minorBidi"/>
-          <w:sz w:val="24"/>
-          <w:szCs w:val="24"/>
-        </w:rPr>
-        <w:t>]</w:t>
+          <w:bCs w:val="false"/>
+          <w:sz w:val="24"/>
+          <w:szCs w:val="24"/>
+        </w:rPr>
+        <w:t>].</w:t>
+      </w:r>
+    </w:p>
+    <w:p>
+      <w:pPr>
+        <w:pStyle w:val="Normal"/>
+        <w:spacing w:before="240" w:after="0"/>
+        <w:ind w:firstLine="300"/>
+        <w:rPr>
+          <w:rFonts w:cs="" w:cstheme="minorBidi"/>
+          <w:bCs w:val="false"/>
+          <w:sz w:val="24"/>
+          <w:szCs w:val="24"/>
+        </w:rPr>
+      </w:pPr>
+      <w:r>
+        <w:rPr/>
       </w:r>
     </w:p>
     <w:p>
@@ -2064,35 +2005,137 @@
         <w:rPr>
           <w:rFonts w:cs="" w:cstheme="minorBidi"/>
           <w:b/>
-          <w:sz w:val="24"/>
-          <w:szCs w:val="24"/>
-        </w:rPr>
-        <w:t>Dr. Anandi Gopal Joshi</w:t>
-      </w:r>
-      <w:r>
-        <w:rPr>
-          <w:rFonts w:cs="" w:cstheme="minorBidi"/>
-          <w:sz w:val="24"/>
-          <w:szCs w:val="24"/>
-        </w:rPr>
-        <w:t xml:space="preserve"> (1865 - 1887) was the first female to obtain the medicine degree from USA. It was during the time of when Britain ruled India and hence Indians had an awareness of science from the west. As a regular practice those days, children were married at an early age and Anandi was not an exception. Her Husband Gopal Joshi encouraged Anandi to pursue education. She gave birth to a boy while she was fourteen years. But due to the non-availability of medical facilities, the baby could not survive beyond 10 days. This prompted her to pursue medicine and her husband helped her to send to USA for a medical profession. Despite her challenges of poor health, she successfully completed MD in 1886. She returned back to India on 1887 and wanted to open a medical college for women in India. But her health declined and died in 1887 [</w:t>
-      </w:r>
-      <w:r>
-        <w:rPr>
-          <w:rFonts w:cs="" w:cstheme="minorBidi"/>
+          <w:bCs w:val="false"/>
+          <w:sz w:val="24"/>
+          <w:szCs w:val="24"/>
+        </w:rPr>
+        <w:t>Dr. Muthulakshmi Reddy</w:t>
+      </w:r>
+      <w:r>
+        <w:rPr>
+          <w:rFonts w:cs="" w:cstheme="minorBidi"/>
+          <w:bCs w:val="false"/>
+          <w:sz w:val="24"/>
+          <w:szCs w:val="24"/>
+        </w:rPr>
+        <w:t xml:space="preserve"> (July 1886 – 22 July 1968) was one of the pioneers in India to be the first in many sectors: “first female student to be admitted into a men’s college, the first woman House Surgeon in the Government Maternity and Ophthalmic Hospital, the first woman legislator in British India, the first Chairperson of the State Social Welfare Advisory Board, the first woman Deputy President of the Legislative Council, and the first Alderwoman of the Madras Corporation Avvai Home” [</w:t>
+      </w:r>
+      <w:r>
+        <w:rPr>
+          <w:rFonts w:cs="" w:cstheme="minorBidi"/>
+          <w:bCs w:val="false"/>
           <w:sz w:val="24"/>
           <w:szCs w:val="24"/>
         </w:rPr>
         <w:fldChar w:fldCharType="begin"/>
       </w:r>
       <w:r>
-        <w:instrText> REF BIB_joshi \h </w:instrText>
+        <w:instrText> REF BIB_reddy \h </w:instrText>
       </w:r>
       <w:r>
         <w:fldChar w:fldCharType="separate"/>
       </w:r>
       <w:r>
-        <w:t>14</w:t>
+        <w:t>17</w:t>
+      </w:r>
+      <w:r>
+        <w:fldChar w:fldCharType="end"/>
+      </w:r>
+      <w:r>
+        <w:rPr>
+          <w:rFonts w:cs="" w:cstheme="minorBidi"/>
+          <w:bCs w:val="false"/>
+          <w:sz w:val="24"/>
+          <w:szCs w:val="24"/>
+        </w:rPr>
+        <w:t>]. Despite the pressure of stopping the education citing gender as a reason, Dr. Muthulakshmi stood against odds and completed the degree of medicine from Madras Medical College. She did not stop there, but entered into political career and also was a social reformer. Her proof of success stands today as Adayar Cancer Institute, which she initiated for the benefit of masses. This reform is presently headed out by another female physician namely, Dr.Shantha [</w:t>
+      </w:r>
+      <w:r>
+        <w:rPr>
+          <w:rFonts w:cs="" w:cstheme="minorBidi"/>
+          <w:bCs w:val="false"/>
+          <w:sz w:val="24"/>
+          <w:szCs w:val="24"/>
+        </w:rPr>
+        <w:fldChar w:fldCharType="begin"/>
+      </w:r>
+      <w:r>
+        <w:instrText> REF BIB_shantha \h </w:instrText>
+      </w:r>
+      <w:r>
+        <w:fldChar w:fldCharType="separate"/>
+      </w:r>
+      <w:r>
+        <w:t>18</w:t>
+      </w:r>
+      <w:r>
+        <w:fldChar w:fldCharType="end"/>
+      </w:r>
+      <w:r>
+        <w:rPr>
+          <w:rFonts w:cs="" w:cstheme="minorBidi"/>
+          <w:bCs w:val="false"/>
+          <w:sz w:val="24"/>
+          <w:szCs w:val="24"/>
+        </w:rPr>
+        <w:t xml:space="preserve">]. </w:t>
+      </w:r>
+    </w:p>
+    <w:p>
+      <w:pPr>
+        <w:pStyle w:val="Normal"/>
+        <w:spacing w:before="240" w:after="0"/>
+        <w:ind w:firstLine="300"/>
+        <w:rPr>
+          <w:rFonts w:cs="" w:cstheme="minorBidi"/>
+          <w:bCs w:val="false"/>
+          <w:sz w:val="24"/>
+          <w:szCs w:val="24"/>
+        </w:rPr>
+      </w:pPr>
+      <w:r>
+        <w:rPr/>
+      </w:r>
+    </w:p>
+    <w:p>
+      <w:pPr>
+        <w:pStyle w:val="Normal"/>
+        <w:spacing w:before="60" w:after="0"/>
+        <w:rPr/>
+      </w:pPr>
+      <w:r>
+        <w:rPr>
+          <w:rFonts w:cs="" w:cstheme="minorBidi"/>
+          <w:b/>
+          <w:sz w:val="24"/>
+          <w:szCs w:val="24"/>
+        </w:rPr>
+        <w:t>Janaki Ammal Edavaleth Kakkat</w:t>
+      </w:r>
+      <w:r>
+        <w:rPr>
+          <w:rFonts w:cs="" w:cstheme="minorBidi"/>
+          <w:sz w:val="24"/>
+          <w:szCs w:val="24"/>
+        </w:rPr>
+        <w:t xml:space="preserve"> (4 November 1897 – 7 February 1984) was the botanist whose works are considered to be one of the most important breakthroughs in the research of sugarcane and eggplant. Having born and brought up in Kerala, she pursued school and college education in her home town and Chennai, respectively. She then went to USA to receive the doctorate during 1931. She is considered to be the first woman to obtain a Ph.D in botany from USA. A flower has also been named after her as ’Magnolia Kobus Janaki Ammal’ [</w:t>
+      </w:r>
+      <w:r>
+        <w:rPr>
+          <w:rFonts w:cs="" w:cstheme="minorBidi"/>
+          <w:sz w:val="24"/>
+          <w:szCs w:val="24"/>
+        </w:rPr>
+        <w:fldChar w:fldCharType="begin"/>
+      </w:r>
+      <w:r>
+        <w:instrText> REF BIB_janaki \h </w:instrText>
+      </w:r>
+      <w:r>
+        <w:fldChar w:fldCharType="separate"/>
+      </w:r>
+      <w:r>
+        <w:t>12</w:t>
       </w:r>
       <w:r>
         <w:fldChar w:fldCharType="end"/>
@@ -2120,15 +2163,31 @@
           <w:sz w:val="24"/>
           <w:szCs w:val="24"/>
         </w:rPr>
-        <w:t>Shakuntala Devi</w:t>
-      </w:r>
-      <w:r>
-        <w:rPr>
-          <w:rFonts w:cs="" w:cstheme="minorBidi"/>
-          <w:sz w:val="24"/>
-          <w:szCs w:val="24"/>
-        </w:rPr>
-        <w:t xml:space="preserve"> (1929 - 2013) was the arithmetic prodigy of the century. She is known as the “human computer”, since she could calculate even a 13X13 digit multiplication in 28 seconds. Her father was a working in a circus and had taught her card tricks, which enabled him to discovered the mathematical trait in her. She did not have a formal school education because of financial constraints. However, it does not deter the spirit of Shakuntala Devi to pursue the love for numbers. She travelled across widely to Europe and USA and exhibited her talent. Her calculation approach was appreciated by the scholars worldwide and her multiplication of 13X13 number was recorded in Guiness Book of Records [</w:t>
+        <w:t>Aseema Chatterjee</w:t>
+      </w:r>
+      <w:r>
+        <w:rPr>
+          <w:rFonts w:cs="" w:cstheme="minorBidi"/>
+          <w:sz w:val="24"/>
+          <w:szCs w:val="24"/>
+        </w:rPr>
+        <w:t xml:space="preserve"> (1917 - 2006) was a notable Indian chemist in the area of organic chemistry and phytomedicine. She received M.Sc in the field of Organic Chemistry </w:t>
+      </w:r>
+      <w:r>
+        <w:rPr>
+          <w:rFonts w:cs="" w:cstheme="minorBidi"/>
+          <w:sz w:val="24"/>
+          <w:szCs w:val="24"/>
+        </w:rPr>
+        <w:t>from University of Calcutta</w:t>
+      </w:r>
+      <w:r>
+        <w:rPr>
+          <w:rFonts w:cs="" w:cstheme="minorBidi"/>
+          <w:sz w:val="24"/>
+          <w:szCs w:val="24"/>
+        </w:rPr>
+        <w:t xml:space="preserve"> in 1938 and D.Sc. from the same university in 1944. “She made significant contributions in the field of medicinal chemistry with special reference to alkaloids, coumarins and terpenoids, analytical chemistry, and mechanistic organic chemistry”. [</w:t>
       </w:r>
       <w:r>
         <w:rPr>
@@ -2139,13 +2198,13 @@
         <w:fldChar w:fldCharType="begin"/>
       </w:r>
       <w:r>
-        <w:instrText> REF BIB_shakuntala \h </w:instrText>
+        <w:instrText> REF BIB_chaterjee \h </w:instrText>
       </w:r>
       <w:r>
         <w:fldChar w:fldCharType="separate"/>
       </w:r>
       <w:r>
-        <w:t>15</w:t>
+        <w:t>13</w:t>
       </w:r>
       <w:r>
         <w:fldChar w:fldCharType="end"/>
@@ -2156,7 +2215,7 @@
           <w:sz w:val="24"/>
           <w:szCs w:val="24"/>
         </w:rPr>
-        <w:t xml:space="preserve">].  </w:t>
+        <w:t>]</w:t>
       </w:r>
     </w:p>
     <w:p>
@@ -2226,15 +2285,15 @@
           <w:sz w:val="24"/>
           <w:szCs w:val="24"/>
         </w:rPr>
-        <w:t>Dr. Muthulakshmi Reddy</w:t>
-      </w:r>
-      <w:r>
-        <w:rPr>
-          <w:rFonts w:cs="" w:cstheme="minorBidi"/>
-          <w:sz w:val="24"/>
-          <w:szCs w:val="24"/>
-        </w:rPr>
-        <w:t xml:space="preserve"> (July 1886 – 22 July 1968) was one of the pioneers in India to be the first in many sectors: “first female student to be admitted into a men’s college, the first woman House Surgeon in the Government Maternity and Ophthalmic Hospital, the first woman legislator in British India, the first Chairperson of the State Social Welfare Advisory Board, the first woman Deputy President of the Legislative Council, and the first Alderwoman of the Madras Corporation Avvai Home” [</w:t>
+        <w:t>Shakuntala Devi</w:t>
+      </w:r>
+      <w:r>
+        <w:rPr>
+          <w:rFonts w:cs="" w:cstheme="minorBidi"/>
+          <w:sz w:val="24"/>
+          <w:szCs w:val="24"/>
+        </w:rPr>
+        <w:t xml:space="preserve"> (1929 - 2013) was the arithmetic prodigy of the century. She is known as the “human computer”, since she could calculate even a 13X13 digit multiplication in 28 seconds. Her father was a working in a circus and had taught her card tricks, which enabled him to discovered the mathematical trait in her. She did not have a formal school education because of financial constraints. However, it does not deter the spirit of Shakuntala Devi to pursue the love for numbers. She travelled across widely to Europe and USA and exhibited her talent. Her calculation approach was appreciated by the scholars worldwide and her multiplication of 13X13 number was recorded in Guiness Book of Records [</w:t>
       </w:r>
       <w:r>
         <w:rPr>
@@ -2245,13 +2304,13 @@
         <w:fldChar w:fldCharType="begin"/>
       </w:r>
       <w:r>
-        <w:instrText> REF BIB_reddy \h </w:instrText>
+        <w:instrText> REF BIB_shakuntala \h </w:instrText>
       </w:r>
       <w:r>
         <w:fldChar w:fldCharType="separate"/>
       </w:r>
       <w:r>
-        <w:t>17</w:t>
+        <w:t>15</w:t>
       </w:r>
       <w:r>
         <w:fldChar w:fldCharType="end"/>
@@ -2262,35 +2321,345 @@
           <w:sz w:val="24"/>
           <w:szCs w:val="24"/>
         </w:rPr>
-        <w:t>]. Despite the pressure of stopping the education citing gender as a reason, Dr. Muthulakshmi stood against odds and completed the degree of medicine from Madras Medical College. She did not stop there, but entered into political career and also was a social reformer. Her proof of success stands today as Adayar Cancer Institute, which she initiated for the benefit of masses. This reform is presently headed out by another female physician namely, Dr.Shantha [</w:t>
-      </w:r>
-      <w:r>
-        <w:rPr>
-          <w:rFonts w:cs="" w:cstheme="minorBidi"/>
-          <w:sz w:val="24"/>
-          <w:szCs w:val="24"/>
-        </w:rPr>
-        <w:fldChar w:fldCharType="begin"/>
-      </w:r>
-      <w:r>
-        <w:instrText> REF BIB_shantha \h </w:instrText>
-      </w:r>
-      <w:r>
-        <w:fldChar w:fldCharType="separate"/>
-      </w:r>
-      <w:r>
-        <w:t>18</w:t>
-      </w:r>
-      <w:r>
-        <w:fldChar w:fldCharType="end"/>
-      </w:r>
-      <w:r>
-        <w:rPr>
-          <w:rFonts w:cs="" w:cstheme="minorBidi"/>
-          <w:sz w:val="24"/>
-          <w:szCs w:val="24"/>
-        </w:rPr>
-        <w:t xml:space="preserve">]. </w:t>
+        <w:t xml:space="preserve">].  </w:t>
+      </w:r>
+    </w:p>
+    <w:p>
+      <w:pPr>
+        <w:pStyle w:val="Normal"/>
+        <w:spacing w:before="240" w:after="0"/>
+        <w:ind w:firstLine="300"/>
+        <w:rPr>
+          <w:rFonts w:cs="" w:cstheme="minorBidi"/>
+          <w:sz w:val="24"/>
+          <w:szCs w:val="24"/>
+        </w:rPr>
+      </w:pPr>
+      <w:r>
+        <w:rPr/>
+      </w:r>
+    </w:p>
+    <w:p>
+      <w:pPr>
+        <w:pStyle w:val="Normal"/>
+        <w:spacing w:before="240" w:after="0"/>
+        <w:ind w:firstLine="300"/>
+        <w:rPr>
+          <w:rFonts w:cs="" w:cstheme="minorBidi"/>
+          <w:sz w:val="24"/>
+          <w:szCs w:val="24"/>
+        </w:rPr>
+      </w:pPr>
+      <w:r>
+        <w:rPr/>
+      </w:r>
+    </w:p>
+    <w:p>
+      <w:pPr>
+        <w:pStyle w:val="Normal"/>
+        <w:spacing w:before="240" w:after="0"/>
+        <w:ind w:firstLine="300"/>
+        <w:rPr>
+          <w:rFonts w:cs="" w:cstheme="minorBidi"/>
+          <w:sz w:val="24"/>
+          <w:szCs w:val="24"/>
+        </w:rPr>
+      </w:pPr>
+      <w:r>
+        <w:rPr/>
+      </w:r>
+    </w:p>
+    <w:p>
+      <w:pPr>
+        <w:pStyle w:val="Normal"/>
+        <w:spacing w:before="240" w:after="0"/>
+        <w:ind w:firstLine="300"/>
+        <w:rPr>
+          <w:b w:val="false"/>
+          <w:b w:val="false"/>
+          <w:bCs w:val="false"/>
+          <w:color w:val="0000CC"/>
+        </w:rPr>
+      </w:pPr>
+      <w:r>
+        <w:rPr>
+          <w:rFonts w:cs="" w:cstheme="minorBidi"/>
+          <w:b w:val="false"/>
+          <w:bCs w:val="false"/>
+          <w:color w:val="0000CC"/>
+          <w:sz w:val="24"/>
+          <w:szCs w:val="24"/>
+        </w:rPr>
+        <w:t xml:space="preserve">Discussion: The phenomenal characterstics of women from India were seen in the modern period. From the </w:t>
+      </w:r>
+      <w:r>
+        <w:rPr>
+          <w:rFonts w:cs="" w:cstheme="minorBidi"/>
+          <w:b w:val="false"/>
+          <w:bCs w:val="false"/>
+          <w:color w:val="0000CC"/>
+          <w:sz w:val="24"/>
+          <w:szCs w:val="24"/>
+        </w:rPr>
+        <w:t>biographies of the above personalities, we can infer th</w:t>
+      </w:r>
+      <w:r>
+        <w:rPr>
+          <w:rFonts w:cs="" w:cstheme="minorBidi"/>
+          <w:b w:val="false"/>
+          <w:bCs w:val="false"/>
+          <w:color w:val="0000CC"/>
+          <w:sz w:val="24"/>
+          <w:szCs w:val="24"/>
+        </w:rPr>
+        <w:t>e following:</w:t>
+      </w:r>
+    </w:p>
+    <w:p>
+      <w:pPr>
+        <w:pStyle w:val="Normal"/>
+        <w:spacing w:before="240" w:after="0"/>
+        <w:ind w:firstLine="300"/>
+        <w:rPr>
+          <w:b w:val="false"/>
+          <w:b w:val="false"/>
+          <w:bCs w:val="false"/>
+          <w:color w:val="0000CC"/>
+        </w:rPr>
+      </w:pPr>
+      <w:r>
+        <w:rPr>
+          <w:rFonts w:cs="" w:cstheme="minorBidi"/>
+          <w:b w:val="false"/>
+          <w:bCs w:val="false"/>
+          <w:color w:val="0000CC"/>
+          <w:sz w:val="24"/>
+          <w:szCs w:val="24"/>
+        </w:rPr>
+        <w:t xml:space="preserve">1. </w:t>
+      </w:r>
+      <w:r>
+        <w:rPr>
+          <w:rFonts w:cs="" w:cstheme="minorBidi"/>
+          <w:b w:val="false"/>
+          <w:bCs w:val="false"/>
+          <w:color w:val="0000CC"/>
+          <w:sz w:val="24"/>
+          <w:szCs w:val="24"/>
+        </w:rPr>
+        <w:t>There were incidents where w</w:t>
+      </w:r>
+      <w:r>
+        <w:rPr>
+          <w:rFonts w:cs="" w:cstheme="minorBidi"/>
+          <w:b w:val="false"/>
+          <w:bCs w:val="false"/>
+          <w:color w:val="0000CC"/>
+          <w:sz w:val="24"/>
+          <w:szCs w:val="24"/>
+        </w:rPr>
+        <w:t xml:space="preserve">omen with all the difficulty in the young age were passionate to pursue </w:t>
+      </w:r>
+      <w:r>
+        <w:rPr>
+          <w:rFonts w:cs="" w:cstheme="minorBidi"/>
+          <w:b w:val="false"/>
+          <w:bCs w:val="false"/>
+          <w:color w:val="0000CC"/>
+          <w:sz w:val="24"/>
+          <w:szCs w:val="24"/>
+        </w:rPr>
+        <w:t xml:space="preserve">medicine </w:t>
+      </w:r>
+      <w:r>
+        <w:rPr>
+          <w:rFonts w:cs="" w:cstheme="minorBidi"/>
+          <w:b w:val="false"/>
+          <w:bCs w:val="false"/>
+          <w:color w:val="0000CC"/>
+          <w:sz w:val="24"/>
+          <w:szCs w:val="24"/>
+        </w:rPr>
+        <w:t>and reform India</w:t>
+      </w:r>
+      <w:r>
+        <w:rPr>
+          <w:rFonts w:cs="" w:cstheme="minorBidi"/>
+          <w:b w:val="false"/>
+          <w:bCs w:val="false"/>
+          <w:color w:val="0000CC"/>
+          <w:sz w:val="24"/>
+          <w:szCs w:val="24"/>
+        </w:rPr>
+        <w:t>. Dr. An</w:t>
+      </w:r>
+      <w:r>
+        <w:rPr>
+          <w:rFonts w:cs="" w:cstheme="minorBidi"/>
+          <w:b w:val="false"/>
+          <w:bCs w:val="false"/>
+          <w:color w:val="0000CC"/>
+          <w:sz w:val="24"/>
+          <w:szCs w:val="24"/>
+        </w:rPr>
+        <w:t xml:space="preserve">andi Gopal Joshi and Dr. Muthulakshmi are examples for this approach. </w:t>
+      </w:r>
+      <w:r>
+        <w:rPr>
+          <w:rFonts w:cs="" w:cstheme="minorBidi"/>
+          <w:b w:val="false"/>
+          <w:bCs w:val="false"/>
+          <w:color w:val="0000CC"/>
+          <w:sz w:val="24"/>
+          <w:szCs w:val="24"/>
+        </w:rPr>
+        <w:t xml:space="preserve">While Dr. Anandi chose </w:t>
+      </w:r>
+      <w:r>
+        <w:rPr>
+          <w:rFonts w:cs="" w:cstheme="minorBidi"/>
+          <w:b w:val="false"/>
+          <w:bCs w:val="false"/>
+          <w:color w:val="0000CC"/>
+          <w:sz w:val="24"/>
+          <w:szCs w:val="24"/>
+        </w:rPr>
+        <w:t>USA to study Medicine, Dr. Muthulakshmi Reddy decided and pursued Medicine in India. From Dr. Anandi we can learn the firm determination and relentless attitude towards achieving the goal. The multitude avatars of Dr.Muthulakshmi Reddy inspires us to have multiple goals and serve the society relentlessly.</w:t>
+      </w:r>
+    </w:p>
+    <w:p>
+      <w:pPr>
+        <w:pStyle w:val="Normal"/>
+        <w:spacing w:before="240" w:after="0"/>
+        <w:ind w:firstLine="300"/>
+        <w:rPr>
+          <w:b w:val="false"/>
+          <w:b w:val="false"/>
+          <w:bCs w:val="false"/>
+          <w:color w:val="0000CC"/>
+        </w:rPr>
+      </w:pPr>
+      <w:r>
+        <w:rPr>
+          <w:rFonts w:cs="" w:cstheme="minorBidi"/>
+          <w:b w:val="false"/>
+          <w:bCs w:val="false"/>
+          <w:color w:val="0000CC"/>
+          <w:sz w:val="24"/>
+          <w:szCs w:val="24"/>
+        </w:rPr>
+        <w:t xml:space="preserve">2. A few women like Janaki Ammal, Aseema Chatterjee and Anna Mani specialized in Botany, Chemistry and Physics, respectively. </w:t>
+      </w:r>
+      <w:r>
+        <w:rPr>
+          <w:rFonts w:cs="" w:cstheme="minorBidi"/>
+          <w:b w:val="false"/>
+          <w:bCs w:val="false"/>
+          <w:color w:val="0000CC"/>
+          <w:sz w:val="24"/>
+          <w:szCs w:val="24"/>
+        </w:rPr>
+        <w:t xml:space="preserve">While Janaki Ammal and Anna Mani were from Kerala, Aseema Chatterjee belong to the east of India. Thus, there notion of the division of India in-terms of women education does not exist in this period. All the three personalites travelled abroad for the research and their contribution in their field of study were well received.  This indicates the </w:t>
+      </w:r>
+      <w:r>
+        <w:rPr>
+          <w:rFonts w:cs="" w:cstheme="minorBidi"/>
+          <w:b w:val="false"/>
+          <w:bCs w:val="false"/>
+          <w:color w:val="0000CC"/>
+          <w:sz w:val="24"/>
+          <w:szCs w:val="24"/>
+        </w:rPr>
+        <w:t>depth of learning of women in science and related fields. Further, it also indicates that the recognition in these areas does not depend on gender.</w:t>
+      </w:r>
+    </w:p>
+    <w:p>
+      <w:pPr>
+        <w:pStyle w:val="Normal"/>
+        <w:spacing w:before="240" w:after="0"/>
+        <w:ind w:firstLine="300"/>
+        <w:rPr>
+          <w:b w:val="false"/>
+          <w:b w:val="false"/>
+          <w:bCs w:val="false"/>
+          <w:color w:val="0000CC"/>
+        </w:rPr>
+      </w:pPr>
+      <w:r>
+        <w:rPr>
+          <w:rFonts w:cs="" w:cstheme="minorBidi"/>
+          <w:b w:val="false"/>
+          <w:bCs w:val="false"/>
+          <w:color w:val="0000CC"/>
+          <w:sz w:val="24"/>
+          <w:szCs w:val="24"/>
+        </w:rPr>
+        <w:t xml:space="preserve">3. There were women who exhibited extraordinary mathematical skills like that of Shakuntala Devi.  </w:t>
+      </w:r>
+      <w:r>
+        <w:rPr>
+          <w:rFonts w:cs="" w:cstheme="minorBidi"/>
+          <w:b w:val="false"/>
+          <w:bCs w:val="false"/>
+          <w:color w:val="0000CC"/>
+          <w:sz w:val="24"/>
+          <w:szCs w:val="24"/>
+        </w:rPr>
+        <w:t>Not withstanding the financial struggles, Shakuntala Devi trusted in her abilities and talent. This trust had showed the way to exhibit the mental mathematical operations.  She leaves behind two important points to ponder:</w:t>
+      </w:r>
+    </w:p>
+    <w:p>
+      <w:pPr>
+        <w:pStyle w:val="Normal"/>
+        <w:numPr>
+          <w:ilvl w:val="0"/>
+          <w:numId w:val="2"/>
+        </w:numPr>
+        <w:spacing w:before="240" w:after="0"/>
+        <w:rPr>
+          <w:b w:val="false"/>
+          <w:b w:val="false"/>
+          <w:bCs w:val="false"/>
+          <w:color w:val="0000CC"/>
+        </w:rPr>
+      </w:pPr>
+      <w:r>
+        <w:rPr>
+          <w:rFonts w:cs="" w:cstheme="minorBidi"/>
+          <w:b w:val="false"/>
+          <w:bCs w:val="false"/>
+          <w:color w:val="0000CC"/>
+          <w:sz w:val="24"/>
+          <w:szCs w:val="24"/>
+        </w:rPr>
+        <w:t>To nurture the talent and have confidence in the skills.</w:t>
+      </w:r>
+    </w:p>
+    <w:p>
+      <w:pPr>
+        <w:pStyle w:val="Normal"/>
+        <w:numPr>
+          <w:ilvl w:val="0"/>
+          <w:numId w:val="2"/>
+        </w:numPr>
+        <w:spacing w:before="240" w:after="0"/>
+        <w:rPr>
+          <w:b w:val="false"/>
+          <w:b w:val="false"/>
+          <w:bCs w:val="false"/>
+          <w:color w:val="0000CC"/>
+        </w:rPr>
+      </w:pPr>
+      <w:r>
+        <w:rPr>
+          <w:rFonts w:cs="" w:cstheme="minorBidi"/>
+          <w:b w:val="false"/>
+          <w:bCs w:val="false"/>
+          <w:color w:val="0000CC"/>
+          <w:sz w:val="24"/>
+          <w:szCs w:val="24"/>
+        </w:rPr>
+        <w:t xml:space="preserve">Extraordinary mathematical skills are mere ordinary skills and gender does not play a role in these  skills. </w:t>
       </w:r>
     </w:p>
     <w:p>
@@ -2830,7 +3199,23 @@
           <w:sz w:val="24"/>
           <w:szCs w:val="24"/>
         </w:rPr>
-        <w:t xml:space="preserve"> was an actress during MGM’s "Golden Age." She starred in such films as Tortilla Flat, Lady of the Tropics, Boom Town, and Samson and Delilah, with the likes of Clark Gable and Spencer Tracey. Lamarr was also a scientist, co-inventing an early technique for spread spectrum communications—key to many wireless communications of our present day[</w:t>
+        <w:t xml:space="preserve"> </w:t>
+      </w:r>
+      <w:r>
+        <w:rPr>
+          <w:rFonts w:cs="" w:cstheme="minorBidi"/>
+          <w:sz w:val="24"/>
+          <w:szCs w:val="24"/>
+        </w:rPr>
+        <w:commentReference w:id="0"/>
+      </w:r>
+      <w:r>
+        <w:rPr>
+          <w:rFonts w:cs="" w:cstheme="minorBidi"/>
+          <w:sz w:val="24"/>
+          <w:szCs w:val="24"/>
+        </w:rPr>
+        <w:t>was an actress during MGM’s "Golden Age." She starred in such films as Tortilla Flat, Lady of the Tropics, Boom Town, and Samson and Delilah, with the likes of Clark Gable and Spencer Tracey. Lamarr was also a scientist, co-inventing an early technique for spread spectrum communications—key to many wireless communications of our present day[</w:t>
       </w:r>
       <w:r>
         <w:rPr>
@@ -2858,21 +3243,42 @@
           <w:sz w:val="24"/>
           <w:szCs w:val="24"/>
         </w:rPr>
-        <w:t>].</w:t>
+        <w:t>]</w:t>
+      </w:r>
+    </w:p>
+    <w:p>
+      <w:pPr>
+        <w:pStyle w:val="Normal"/>
+        <w:spacing w:before="240" w:after="0"/>
+        <w:ind w:firstLine="300"/>
+        <w:rPr/>
+      </w:pPr>
+      <w:r>
+        <w:rPr>
+          <w:rFonts w:cs="" w:cstheme="minorBidi"/>
+          <w:sz w:val="24"/>
+          <w:szCs w:val="24"/>
+        </w:rPr>
+        <w:t xml:space="preserve">Discussion: </w:t>
       </w:r>
     </w:p>
     <w:p>
       <w:pPr>
         <w:pStyle w:val="Heading2"/>
         <w:spacing w:before="480" w:after="0"/>
+        <w:rPr/>
+      </w:pPr>
+      <w:bookmarkStart w:id="2" w:name="BMsec_analysis"/>
+      <w:r>
         <w:rPr>
           <w:rFonts w:cs="" w:cstheme="minorBidi"/>
           <w:bCs w:val="false"/>
           <w:sz w:val="24"/>
           <w:szCs w:val="24"/>
         </w:rPr>
-      </w:pPr>
-      <w:bookmarkStart w:id="2" w:name="BMsec_analysis"/>
+        <w:t>4</w:t>
+      </w:r>
+      <w:bookmarkEnd w:id="2"/>
       <w:r>
         <w:rPr>
           <w:rFonts w:cs="" w:cstheme="minorBidi"/>
@@ -2880,60 +3286,170 @@
           <w:sz w:val="24"/>
           <w:szCs w:val="24"/>
         </w:rPr>
-        <w:t>4</w:t>
-      </w:r>
-      <w:bookmarkEnd w:id="2"/>
+        <w:t xml:space="preserve">  Analysis</w:t>
+      </w:r>
+    </w:p>
+    <w:p>
+      <w:pPr>
+        <w:pStyle w:val="Heading2"/>
+        <w:spacing w:before="480" w:after="0"/>
+        <w:rPr>
+          <w:color w:val="0000CC"/>
+        </w:rPr>
+      </w:pPr>
       <w:r>
         <w:rPr>
           <w:rFonts w:cs="" w:cstheme="minorBidi"/>
           <w:bCs w:val="false"/>
-          <w:sz w:val="24"/>
-          <w:szCs w:val="24"/>
-        </w:rPr>
-        <w:t xml:space="preserve">  Analysis</w:t>
+          <w:color w:val="0000CC"/>
+          <w:sz w:val="24"/>
+          <w:szCs w:val="24"/>
+        </w:rPr>
+        <w:t xml:space="preserve">We can cite a numerous female individuals who have made their way in achieved the pinnacle of success. The path of any of these individuals, whether they are from India or from the West </w:t>
+      </w:r>
+      <w:r>
+        <w:rPr>
+          <w:rFonts w:cs="" w:cstheme="minorBidi"/>
+          <w:bCs w:val="false"/>
+          <w:color w:val="0000CC"/>
+          <w:sz w:val="24"/>
+          <w:szCs w:val="24"/>
+        </w:rPr>
+        <w:t>cannot be seen</w:t>
+      </w:r>
+      <w:r>
+        <w:rPr>
+          <w:rFonts w:cs="" w:cstheme="minorBidi"/>
+          <w:bCs w:val="false"/>
+          <w:color w:val="0000CC"/>
+          <w:sz w:val="24"/>
+          <w:szCs w:val="24"/>
+        </w:rPr>
+        <w:t xml:space="preserve"> as a rosy path. They have had trials and tribulations in terms of gender, education, health, wealth and culture.  A gist of the various challenges </w:t>
+      </w:r>
+      <w:r>
+        <w:rPr>
+          <w:rFonts w:cs="" w:cstheme="minorBidi"/>
+          <w:bCs w:val="false"/>
+          <w:color w:val="0000CC"/>
+          <w:sz w:val="24"/>
+          <w:szCs w:val="24"/>
+        </w:rPr>
+        <w:t xml:space="preserve">they faced </w:t>
+      </w:r>
+      <w:r>
+        <w:rPr>
+          <w:rFonts w:cs="" w:cstheme="minorBidi"/>
+          <w:bCs w:val="false"/>
+          <w:color w:val="0000CC"/>
+          <w:sz w:val="24"/>
+          <w:szCs w:val="24"/>
+        </w:rPr>
+        <w:t xml:space="preserve">is provided </w:t>
+      </w:r>
+      <w:r>
+        <w:rPr>
+          <w:rFonts w:cs="" w:cstheme="minorBidi"/>
+          <w:bCs w:val="false"/>
+          <w:color w:val="0000CC"/>
+          <w:sz w:val="24"/>
+          <w:szCs w:val="24"/>
+        </w:rPr>
+        <w:t>in Section 4.1</w:t>
+      </w:r>
+      <w:r>
+        <w:rPr>
+          <w:rFonts w:cs="" w:cstheme="minorBidi"/>
+          <w:bCs w:val="false"/>
+          <w:color w:val="0000CC"/>
+          <w:sz w:val="24"/>
+          <w:szCs w:val="24"/>
+        </w:rPr>
+        <w:t>.  T</w:t>
+      </w:r>
+      <w:r>
+        <w:rPr>
+          <w:rFonts w:cs="" w:cstheme="minorBidi"/>
+          <w:bCs w:val="false"/>
+          <w:color w:val="0000CC"/>
+          <w:sz w:val="24"/>
+          <w:szCs w:val="24"/>
+        </w:rPr>
+        <w:t>his paper has mentioned a number of women from different areas of STEM. This category wise description is listed in Section 4.2.  A focus of the analysis of  Indian and Western Perspective of female individuals is given in Section 4.3.</w:t>
+      </w:r>
+    </w:p>
+    <w:p>
+      <w:pPr>
+        <w:pStyle w:val="Caption1"/>
+        <w:spacing w:before="480" w:after="0"/>
+        <w:rPr>
+          <w:rFonts w:cs="" w:cstheme="minorBidi"/>
+          <w:color w:val="0000CC"/>
+          <w:sz w:val="24"/>
+          <w:szCs w:val="24"/>
+        </w:rPr>
+      </w:pPr>
+      <w:r>
+        <w:rPr>
+          <w:rFonts w:cs="" w:cstheme="minorBidi"/>
+          <w:bCs w:val="false"/>
+          <w:color w:val="0000CC"/>
+          <w:sz w:val="24"/>
+          <w:szCs w:val="24"/>
+        </w:rPr>
+        <w:t>4.1 Struggles faced</w:t>
+      </w:r>
+    </w:p>
+    <w:p>
+      <w:pPr>
+        <w:pStyle w:val="Caption1"/>
+        <w:spacing w:before="480" w:after="0"/>
+        <w:rPr>
+          <w:bCs w:val="false"/>
+        </w:rPr>
+      </w:pPr>
+      <w:r>
+        <w:rPr>
+          <w:rFonts w:cs="" w:cstheme="minorBidi"/>
+          <w:color w:val="0000CC"/>
+          <w:sz w:val="24"/>
+          <w:szCs w:val="24"/>
+        </w:rPr>
+      </w:r>
+    </w:p>
+    <w:p>
+      <w:pPr>
+        <w:pStyle w:val="Caption1"/>
+        <w:spacing w:before="480" w:after="0"/>
+        <w:rPr>
+          <w:rFonts w:cs="" w:cstheme="minorBidi"/>
+          <w:bCs w:val="false"/>
+          <w:color w:val="0000CC"/>
+          <w:sz w:val="24"/>
+          <w:szCs w:val="24"/>
+        </w:rPr>
+      </w:pPr>
+      <w:r>
+        <w:rPr>
+          <w:rFonts w:cs="" w:cstheme="minorBidi"/>
+          <w:color w:val="0000CC"/>
+          <w:sz w:val="24"/>
+          <w:szCs w:val="24"/>
+        </w:rPr>
       </w:r>
     </w:p>
     <w:p>
       <w:pPr>
         <w:pStyle w:val="Centerpar"/>
         <w:spacing w:before="60" w:after="0"/>
+        <w:rPr>
+          <w:rFonts w:cs="" w:cstheme="minorBidi"/>
+          <w:sz w:val="24"/>
+          <w:szCs w:val="24"/>
+        </w:rPr>
+      </w:pPr>
+      <w:r>
         <w:rPr/>
-      </w:pPr>
-      <w:r>
-        <w:rPr>
-          <w:rFonts w:cs="" w:cstheme="minorBidi"/>
-          <w:sz w:val="24"/>
-          <w:szCs w:val="24"/>
-        </w:rPr>
-        <w:t xml:space="preserve">The biographies of each of the aforementioned individuals provide the proof of the accompolishment in varied fields. An analysis in terms of the field and the challenges that they faced are provided in Table </w:t>
-      </w:r>
-      <w:r>
-        <w:rPr>
-          <w:rFonts w:cs="" w:cstheme="minorBidi"/>
-          <w:sz w:val="24"/>
-          <w:szCs w:val="24"/>
-        </w:rPr>
-        <w:fldChar w:fldCharType="begin"/>
-      </w:r>
-      <w:r>
-        <w:instrText> REF BMtab_analysis \h </w:instrText>
-      </w:r>
-      <w:r>
-        <w:fldChar w:fldCharType="separate"/>
-      </w:r>
-      <w:r>
-        <w:t>1</w:t>
-      </w:r>
-      <w:r>
-        <w:fldChar w:fldCharType="end"/>
-      </w:r>
-      <w:r>
-        <w:rPr>
-          <w:rFonts w:cs="" w:cstheme="minorBidi"/>
-          <w:sz w:val="24"/>
-          <w:szCs w:val="24"/>
-        </w:rPr>
-        <w:t xml:space="preserve">. </w:t>
       </w:r>
     </w:p>
     <w:p>
@@ -2948,6 +3464,264 @@
       <w:r>
         <w:rPr>
           <w:rFonts w:cs="" w:cstheme="minorBidi"/>
+          <w:sz w:val="24"/>
+          <w:szCs w:val="24"/>
+        </w:rPr>
+      </w:r>
+    </w:p>
+    <w:p>
+      <w:pPr>
+        <w:pStyle w:val="Centerpar"/>
+        <w:rPr>
+          <w:rFonts w:cs="" w:cstheme="minorBidi"/>
+          <w:sz w:val="24"/>
+          <w:szCs w:val="24"/>
+        </w:rPr>
+      </w:pPr>
+      <w:r>
+        <w:rPr>
+          <w:rFonts w:cs="" w:cstheme="minorBidi"/>
+          <w:sz w:val="24"/>
+          <w:szCs w:val="24"/>
+        </w:rPr>
+      </w:r>
+    </w:p>
+    <w:p>
+      <w:pPr>
+        <w:pStyle w:val="Caption1"/>
+        <w:jc w:val="left"/>
+        <w:rPr>
+          <w:rFonts w:cs="" w:cstheme="minorBidi"/>
+          <w:color w:val="0000CC"/>
+          <w:sz w:val="24"/>
+          <w:szCs w:val="24"/>
+        </w:rPr>
+      </w:pPr>
+      <w:r>
+        <w:rPr>
+          <w:rFonts w:cs="" w:cstheme="minorBidi"/>
+          <w:color w:val="0000CC"/>
+          <w:sz w:val="24"/>
+          <w:szCs w:val="24"/>
+        </w:rPr>
+        <w:t xml:space="preserve">4.2 </w:t>
+      </w:r>
+      <w:r>
+        <w:rPr>
+          <w:rFonts w:cs="" w:cstheme="minorBidi"/>
+          <w:color w:val="0000CC"/>
+          <w:sz w:val="24"/>
+          <w:szCs w:val="24"/>
+        </w:rPr>
+        <w:t>STEM wise category</w:t>
+      </w:r>
+    </w:p>
+    <w:p>
+      <w:pPr>
+        <w:pStyle w:val="Caption1"/>
+        <w:jc w:val="left"/>
+        <w:rPr>
+          <w:rFonts w:cs="" w:cstheme="minorBidi"/>
+          <w:color w:val="0000CC"/>
+          <w:sz w:val="24"/>
+          <w:szCs w:val="24"/>
+        </w:rPr>
+      </w:pPr>
+      <w:r>
+        <w:rPr>
+          <w:rFonts w:cs="" w:cstheme="minorBidi"/>
+          <w:color w:val="0000CC"/>
+          <w:sz w:val="24"/>
+          <w:szCs w:val="24"/>
+        </w:rPr>
+        <w:t xml:space="preserve">Women can be seen from all paths of knowledge. Table 1 gives a list of women who excelled in the different fields of  knowledge. </w:t>
+      </w:r>
+      <w:r>
+        <w:rPr>
+          <w:rFonts w:cs="" w:cstheme="minorBidi"/>
+          <w:color w:val="0000CC"/>
+          <w:sz w:val="24"/>
+          <w:szCs w:val="24"/>
+        </w:rPr>
+        <w:t>They can be grouped into the following categories:</w:t>
+      </w:r>
+    </w:p>
+    <w:p>
+      <w:pPr>
+        <w:pStyle w:val="Caption1"/>
+        <w:numPr>
+          <w:ilvl w:val="0"/>
+          <w:numId w:val="3"/>
+        </w:numPr>
+        <w:jc w:val="left"/>
+        <w:rPr>
+          <w:rFonts w:cs="" w:cstheme="minorBidi"/>
+          <w:color w:val="0000CC"/>
+          <w:sz w:val="24"/>
+          <w:szCs w:val="24"/>
+        </w:rPr>
+      </w:pPr>
+      <w:r>
+        <w:rPr>
+          <w:rFonts w:cs="" w:cstheme="minorBidi"/>
+          <w:color w:val="0000CC"/>
+          <w:sz w:val="24"/>
+          <w:szCs w:val="24"/>
+        </w:rPr>
+        <w:t xml:space="preserve">Physicians and Doctors:  </w:t>
+      </w:r>
+      <w:r>
+        <w:rPr>
+          <w:rFonts w:cs="" w:cstheme="minorBidi"/>
+          <w:color w:val="0000CC"/>
+          <w:sz w:val="24"/>
+          <w:szCs w:val="24"/>
+        </w:rPr>
+        <w:t xml:space="preserve">Starting from Merit-Ptah, the world has produced a remarkable women physicians including Dr. Anandi Gopal Joshi, Dr. Muthulakshmi Reddy. </w:t>
+      </w:r>
+    </w:p>
+    <w:p>
+      <w:pPr>
+        <w:pStyle w:val="Caption1"/>
+        <w:numPr>
+          <w:ilvl w:val="0"/>
+          <w:numId w:val="3"/>
+        </w:numPr>
+        <w:jc w:val="left"/>
+        <w:rPr>
+          <w:rFonts w:cs="" w:cstheme="minorBidi"/>
+          <w:color w:val="0000CC"/>
+          <w:sz w:val="24"/>
+          <w:szCs w:val="24"/>
+        </w:rPr>
+      </w:pPr>
+      <w:r>
+        <w:rPr>
+          <w:rFonts w:cs="" w:cstheme="minorBidi"/>
+          <w:color w:val="0000CC"/>
+          <w:sz w:val="24"/>
+          <w:szCs w:val="24"/>
+        </w:rPr>
+        <w:t xml:space="preserve">Botanists: </w:t>
+      </w:r>
+      <w:r>
+        <w:rPr>
+          <w:rFonts w:cs="" w:cstheme="minorBidi"/>
+          <w:color w:val="0000CC"/>
+          <w:sz w:val="24"/>
+          <w:szCs w:val="24"/>
+        </w:rPr>
+        <w:t>Agamede and Janaki Ammal are a few examples, who cared for plants and have made significant contribution to the plant kingdom.</w:t>
+      </w:r>
+    </w:p>
+    <w:p>
+      <w:pPr>
+        <w:pStyle w:val="Caption1"/>
+        <w:numPr>
+          <w:ilvl w:val="0"/>
+          <w:numId w:val="3"/>
+        </w:numPr>
+        <w:jc w:val="left"/>
+        <w:rPr>
+          <w:rFonts w:cs="" w:cstheme="minorBidi"/>
+          <w:color w:val="0000CC"/>
+          <w:sz w:val="24"/>
+          <w:szCs w:val="24"/>
+        </w:rPr>
+      </w:pPr>
+      <w:r>
+        <w:rPr>
+          <w:rFonts w:cs="" w:cstheme="minorBidi"/>
+          <w:color w:val="0000CC"/>
+          <w:sz w:val="24"/>
+          <w:szCs w:val="24"/>
+        </w:rPr>
+        <w:t xml:space="preserve">Physicists  and </w:t>
+      </w:r>
+      <w:r>
+        <w:rPr>
+          <w:rFonts w:cs="" w:cstheme="minorBidi"/>
+          <w:color w:val="0000CC"/>
+          <w:sz w:val="24"/>
+          <w:szCs w:val="24"/>
+        </w:rPr>
+        <w:t>Chemist</w:t>
+      </w:r>
+      <w:r>
+        <w:rPr>
+          <w:rFonts w:cs="" w:cstheme="minorBidi"/>
+          <w:color w:val="0000CC"/>
+          <w:sz w:val="24"/>
+          <w:szCs w:val="24"/>
+        </w:rPr>
+        <w:t>s:</w:t>
+      </w:r>
+    </w:p>
+    <w:p>
+      <w:pPr>
+        <w:pStyle w:val="Caption1"/>
+        <w:numPr>
+          <w:ilvl w:val="0"/>
+          <w:numId w:val="3"/>
+        </w:numPr>
+        <w:jc w:val="left"/>
+        <w:rPr>
+          <w:rFonts w:cs="" w:cstheme="minorBidi"/>
+          <w:color w:val="0000CC"/>
+          <w:sz w:val="24"/>
+          <w:szCs w:val="24"/>
+        </w:rPr>
+      </w:pPr>
+      <w:r>
+        <w:rPr>
+          <w:rFonts w:cs="" w:cstheme="minorBidi"/>
+          <w:color w:val="0000CC"/>
+          <w:sz w:val="24"/>
+          <w:szCs w:val="24"/>
+        </w:rPr>
+        <w:t>Mathematicians:</w:t>
+      </w:r>
+    </w:p>
+    <w:p>
+      <w:pPr>
+        <w:pStyle w:val="Caption1"/>
+        <w:numPr>
+          <w:ilvl w:val="0"/>
+          <w:numId w:val="3"/>
+        </w:numPr>
+        <w:jc w:val="left"/>
+        <w:rPr>
+          <w:rFonts w:cs="" w:cstheme="minorBidi"/>
+          <w:color w:val="0000CC"/>
+          <w:sz w:val="24"/>
+          <w:szCs w:val="24"/>
+        </w:rPr>
+      </w:pPr>
+      <w:r>
+        <w:rPr>
+          <w:rFonts w:cs="" w:cstheme="minorBidi"/>
+          <w:color w:val="0000CC"/>
+          <w:sz w:val="24"/>
+          <w:szCs w:val="24"/>
+        </w:rPr>
+        <w:t>Engineers:</w:t>
+      </w:r>
+    </w:p>
+    <w:p>
+      <w:pPr>
+        <w:pStyle w:val="Caption1"/>
+        <w:jc w:val="left"/>
+        <w:rPr>
+          <w:rFonts w:cs="" w:cstheme="minorBidi"/>
+          <w:color w:val="0000CC"/>
+          <w:sz w:val="24"/>
+          <w:szCs w:val="24"/>
+        </w:rPr>
+      </w:pPr>
+      <w:r>
+        <w:rPr>
+          <w:rFonts w:cs="" w:cstheme="minorBidi"/>
+          <w:color w:val="0000CC"/>
           <w:sz w:val="24"/>
           <w:szCs w:val="24"/>
         </w:rPr>
@@ -2957,11 +3731,7 @@
       <w:pPr>
         <w:pStyle w:val="Caption1"/>
         <w:jc w:val="center"/>
-        <w:rPr>
-          <w:rFonts w:cs="" w:cstheme="minorBidi"/>
-          <w:sz w:val="24"/>
-          <w:szCs w:val="24"/>
-        </w:rPr>
+        <w:rPr/>
       </w:pPr>
       <w:r>
         <w:rPr>
@@ -2987,7 +3757,15 @@
           <w:sz w:val="24"/>
           <w:szCs w:val="24"/>
         </w:rPr>
-        <w:t>: Analysis of a few female personalities</w:t>
+        <w:t xml:space="preserve">: </w:t>
+      </w:r>
+      <w:r>
+        <w:rPr>
+          <w:rFonts w:cs="" w:cstheme="minorBidi"/>
+          <w:sz w:val="24"/>
+          <w:szCs w:val="24"/>
+        </w:rPr>
+        <w:t>Category wise analysis</w:t>
       </w:r>
     </w:p>
     <w:p>
@@ -3011,7 +3789,7 @@
       <w:tblPr>
         <w:tblW w:w="10516" w:type="dxa"/>
         <w:jc w:val="left"/>
-        <w:tblInd w:w="1" w:type="dxa"/>
+        <w:tblInd w:w="-6" w:type="dxa"/>
         <w:tblBorders>
           <w:top w:val="double" w:sz="6" w:space="0" w:color="000001"/>
           <w:left w:val="single" w:sz="6" w:space="0" w:color="000001"/>
@@ -3031,8 +3809,8 @@
       <w:tblGrid>
         <w:gridCol w:w="1412"/>
         <w:gridCol w:w="2030"/>
-        <w:gridCol w:w="3906"/>
-        <w:gridCol w:w="3167"/>
+        <w:gridCol w:w="3907"/>
+        <w:gridCol w:w="3166"/>
       </w:tblGrid>
       <w:tr>
         <w:trPr/>
@@ -3118,7 +3896,7 @@
         </w:tc>
         <w:tc>
           <w:tcPr>
-            <w:tcW w:w="3906" w:type="dxa"/>
+            <w:tcW w:w="3907" w:type="dxa"/>
             <w:tcBorders>
               <w:top w:val="double" w:sz="6" w:space="0" w:color="000001"/>
               <w:left w:val="single" w:sz="6" w:space="0" w:color="000001"/>
@@ -3154,7 +3932,7 @@
         </w:tc>
         <w:tc>
           <w:tcPr>
-            <w:tcW w:w="3167" w:type="dxa"/>
+            <w:tcW w:w="3166" w:type="dxa"/>
             <w:tcBorders>
               <w:top w:val="double" w:sz="6" w:space="0" w:color="000001"/>
               <w:left w:val="single" w:sz="6" w:space="0" w:color="000001"/>
@@ -3284,7 +4062,7 @@
         </w:tc>
         <w:tc>
           <w:tcPr>
-            <w:tcW w:w="3906" w:type="dxa"/>
+            <w:tcW w:w="3907" w:type="dxa"/>
             <w:tcBorders>
               <w:top w:val="single" w:sz="6" w:space="0" w:color="000001"/>
               <w:left w:val="single" w:sz="6" w:space="0" w:color="000001"/>
@@ -3320,7 +4098,7 @@
         </w:tc>
         <w:tc>
           <w:tcPr>
-            <w:tcW w:w="3167" w:type="dxa"/>
+            <w:tcW w:w="3166" w:type="dxa"/>
             <w:tcBorders>
               <w:top w:val="single" w:sz="6" w:space="0" w:color="000001"/>
               <w:left w:val="single" w:sz="6" w:space="0" w:color="000001"/>
@@ -3439,7 +4217,7 @@
         </w:tc>
         <w:tc>
           <w:tcPr>
-            <w:tcW w:w="3906" w:type="dxa"/>
+            <w:tcW w:w="3907" w:type="dxa"/>
             <w:tcBorders>
               <w:top w:val="single" w:sz="6" w:space="0" w:color="000001"/>
               <w:left w:val="single" w:sz="6" w:space="0" w:color="000001"/>
@@ -3475,7 +4253,7 @@
         </w:tc>
         <w:tc>
           <w:tcPr>
-            <w:tcW w:w="3167" w:type="dxa"/>
+            <w:tcW w:w="3166" w:type="dxa"/>
             <w:tcBorders>
               <w:top w:val="single" w:sz="6" w:space="0" w:color="000001"/>
               <w:left w:val="single" w:sz="6" w:space="0" w:color="000001"/>
@@ -3594,7 +4372,7 @@
         </w:tc>
         <w:tc>
           <w:tcPr>
-            <w:tcW w:w="3906" w:type="dxa"/>
+            <w:tcW w:w="3907" w:type="dxa"/>
             <w:tcBorders>
               <w:top w:val="single" w:sz="6" w:space="0" w:color="000001"/>
               <w:left w:val="single" w:sz="6" w:space="0" w:color="000001"/>
@@ -3630,7 +4408,7 @@
         </w:tc>
         <w:tc>
           <w:tcPr>
-            <w:tcW w:w="3167" w:type="dxa"/>
+            <w:tcW w:w="3166" w:type="dxa"/>
             <w:tcBorders>
               <w:top w:val="single" w:sz="6" w:space="0" w:color="000001"/>
               <w:left w:val="single" w:sz="6" w:space="0" w:color="000001"/>
@@ -3749,7 +4527,7 @@
         </w:tc>
         <w:tc>
           <w:tcPr>
-            <w:tcW w:w="3906" w:type="dxa"/>
+            <w:tcW w:w="3907" w:type="dxa"/>
             <w:tcBorders>
               <w:top w:val="single" w:sz="6" w:space="0" w:color="000001"/>
               <w:left w:val="single" w:sz="6" w:space="0" w:color="000001"/>
@@ -3785,7 +4563,7 @@
         </w:tc>
         <w:tc>
           <w:tcPr>
-            <w:tcW w:w="3167" w:type="dxa"/>
+            <w:tcW w:w="3166" w:type="dxa"/>
             <w:tcBorders>
               <w:top w:val="single" w:sz="6" w:space="0" w:color="000001"/>
               <w:left w:val="single" w:sz="6" w:space="0" w:color="000001"/>
@@ -3904,7 +4682,7 @@
         </w:tc>
         <w:tc>
           <w:tcPr>
-            <w:tcW w:w="3906" w:type="dxa"/>
+            <w:tcW w:w="3907" w:type="dxa"/>
             <w:tcBorders>
               <w:top w:val="single" w:sz="6" w:space="0" w:color="000001"/>
               <w:left w:val="single" w:sz="6" w:space="0" w:color="000001"/>
@@ -3940,7 +4718,7 @@
         </w:tc>
         <w:tc>
           <w:tcPr>
-            <w:tcW w:w="3167" w:type="dxa"/>
+            <w:tcW w:w="3166" w:type="dxa"/>
             <w:tcBorders>
               <w:top w:val="single" w:sz="6" w:space="0" w:color="000001"/>
               <w:left w:val="single" w:sz="6" w:space="0" w:color="000001"/>
@@ -4059,7 +4837,7 @@
         </w:tc>
         <w:tc>
           <w:tcPr>
-            <w:tcW w:w="3906" w:type="dxa"/>
+            <w:tcW w:w="3907" w:type="dxa"/>
             <w:tcBorders>
               <w:top w:val="single" w:sz="6" w:space="0" w:color="000001"/>
               <w:left w:val="single" w:sz="6" w:space="0" w:color="000001"/>
@@ -4095,7 +4873,7 @@
         </w:tc>
         <w:tc>
           <w:tcPr>
-            <w:tcW w:w="3167" w:type="dxa"/>
+            <w:tcW w:w="3166" w:type="dxa"/>
             <w:tcBorders>
               <w:top w:val="single" w:sz="6" w:space="0" w:color="000001"/>
               <w:left w:val="single" w:sz="6" w:space="0" w:color="000001"/>
@@ -4214,7 +4992,7 @@
         </w:tc>
         <w:tc>
           <w:tcPr>
-            <w:tcW w:w="3906" w:type="dxa"/>
+            <w:tcW w:w="3907" w:type="dxa"/>
             <w:tcBorders>
               <w:top w:val="single" w:sz="6" w:space="0" w:color="000001"/>
               <w:left w:val="single" w:sz="6" w:space="0" w:color="000001"/>
@@ -4250,7 +5028,7 @@
         </w:tc>
         <w:tc>
           <w:tcPr>
-            <w:tcW w:w="3167" w:type="dxa"/>
+            <w:tcW w:w="3166" w:type="dxa"/>
             <w:tcBorders>
               <w:top w:val="single" w:sz="6" w:space="0" w:color="000001"/>
               <w:left w:val="single" w:sz="6" w:space="0" w:color="000001"/>
@@ -4369,7 +5147,7 @@
         </w:tc>
         <w:tc>
           <w:tcPr>
-            <w:tcW w:w="3906" w:type="dxa"/>
+            <w:tcW w:w="3907" w:type="dxa"/>
             <w:tcBorders>
               <w:top w:val="single" w:sz="6" w:space="0" w:color="000001"/>
               <w:left w:val="single" w:sz="6" w:space="0" w:color="000001"/>
@@ -4405,7 +5183,7 @@
         </w:tc>
         <w:tc>
           <w:tcPr>
-            <w:tcW w:w="3167" w:type="dxa"/>
+            <w:tcW w:w="3166" w:type="dxa"/>
             <w:tcBorders>
               <w:top w:val="single" w:sz="6" w:space="0" w:color="000001"/>
               <w:left w:val="single" w:sz="6" w:space="0" w:color="000001"/>
@@ -4524,7 +5302,7 @@
         </w:tc>
         <w:tc>
           <w:tcPr>
-            <w:tcW w:w="3906" w:type="dxa"/>
+            <w:tcW w:w="3907" w:type="dxa"/>
             <w:tcBorders>
               <w:top w:val="single" w:sz="6" w:space="0" w:color="000001"/>
               <w:left w:val="single" w:sz="6" w:space="0" w:color="000001"/>
@@ -4560,7 +5338,7 @@
         </w:tc>
         <w:tc>
           <w:tcPr>
-            <w:tcW w:w="3167" w:type="dxa"/>
+            <w:tcW w:w="3166" w:type="dxa"/>
             <w:tcBorders>
               <w:top w:val="single" w:sz="6" w:space="0" w:color="000001"/>
               <w:left w:val="single" w:sz="6" w:space="0" w:color="000001"/>
@@ -4679,7 +5457,7 @@
         </w:tc>
         <w:tc>
           <w:tcPr>
-            <w:tcW w:w="3906" w:type="dxa"/>
+            <w:tcW w:w="3907" w:type="dxa"/>
             <w:tcBorders>
               <w:top w:val="single" w:sz="6" w:space="0" w:color="000001"/>
               <w:left w:val="single" w:sz="6" w:space="0" w:color="000001"/>
@@ -4715,7 +5493,7 @@
         </w:tc>
         <w:tc>
           <w:tcPr>
-            <w:tcW w:w="3167" w:type="dxa"/>
+            <w:tcW w:w="3166" w:type="dxa"/>
             <w:tcBorders>
               <w:top w:val="single" w:sz="6" w:space="0" w:color="000001"/>
               <w:left w:val="single" w:sz="6" w:space="0" w:color="000001"/>
@@ -4834,7 +5612,7 @@
         </w:tc>
         <w:tc>
           <w:tcPr>
-            <w:tcW w:w="3906" w:type="dxa"/>
+            <w:tcW w:w="3907" w:type="dxa"/>
             <w:tcBorders>
               <w:top w:val="single" w:sz="6" w:space="0" w:color="000001"/>
               <w:left w:val="single" w:sz="6" w:space="0" w:color="000001"/>
@@ -4870,7 +5648,7 @@
         </w:tc>
         <w:tc>
           <w:tcPr>
-            <w:tcW w:w="3167" w:type="dxa"/>
+            <w:tcW w:w="3166" w:type="dxa"/>
             <w:tcBorders>
               <w:top w:val="single" w:sz="6" w:space="0" w:color="000001"/>
               <w:left w:val="single" w:sz="6" w:space="0" w:color="000001"/>
@@ -4894,6 +5672,14 @@
                 <w:szCs w:val="24"/>
               </w:rPr>
             </w:pPr>
+            <w:r>
+              <w:rPr>
+                <w:rFonts w:cs="" w:cstheme="minorBidi"/>
+                <w:sz w:val="24"/>
+                <w:szCs w:val="24"/>
+              </w:rPr>
+              <w:t xml:space="preserve">Doctor and </w:t>
+            </w:r>
             <w:r>
               <w:rPr>
                 <w:rFonts w:cs="" w:cstheme="minorBidi"/>
@@ -4989,7 +5775,7 @@
         </w:tc>
         <w:tc>
           <w:tcPr>
-            <w:tcW w:w="3906" w:type="dxa"/>
+            <w:tcW w:w="3907" w:type="dxa"/>
             <w:tcBorders>
               <w:top w:val="single" w:sz="6" w:space="0" w:color="000001"/>
               <w:left w:val="single" w:sz="6" w:space="0" w:color="000001"/>
@@ -5025,7 +5811,7 @@
         </w:tc>
         <w:tc>
           <w:tcPr>
-            <w:tcW w:w="3167" w:type="dxa"/>
+            <w:tcW w:w="3166" w:type="dxa"/>
             <w:tcBorders>
               <w:top w:val="single" w:sz="6" w:space="0" w:color="000001"/>
               <w:left w:val="single" w:sz="6" w:space="0" w:color="000001"/>
@@ -5144,7 +5930,7 @@
         </w:tc>
         <w:tc>
           <w:tcPr>
-            <w:tcW w:w="3906" w:type="dxa"/>
+            <w:tcW w:w="3907" w:type="dxa"/>
             <w:tcBorders>
               <w:top w:val="single" w:sz="6" w:space="0" w:color="000001"/>
               <w:left w:val="single" w:sz="6" w:space="0" w:color="000001"/>
@@ -5180,7 +5966,7 @@
         </w:tc>
         <w:tc>
           <w:tcPr>
-            <w:tcW w:w="3167" w:type="dxa"/>
+            <w:tcW w:w="3166" w:type="dxa"/>
             <w:tcBorders>
               <w:top w:val="single" w:sz="6" w:space="0" w:color="000001"/>
               <w:left w:val="single" w:sz="6" w:space="0" w:color="000001"/>
@@ -5299,7 +6085,7 @@
         </w:tc>
         <w:tc>
           <w:tcPr>
-            <w:tcW w:w="3906" w:type="dxa"/>
+            <w:tcW w:w="3907" w:type="dxa"/>
             <w:tcBorders>
               <w:top w:val="single" w:sz="6" w:space="0" w:color="000001"/>
               <w:left w:val="single" w:sz="6" w:space="0" w:color="000001"/>
@@ -5335,7 +6121,7 @@
         </w:tc>
         <w:tc>
           <w:tcPr>
-            <w:tcW w:w="3167" w:type="dxa"/>
+            <w:tcW w:w="3166" w:type="dxa"/>
             <w:tcBorders>
               <w:top w:val="single" w:sz="6" w:space="0" w:color="000001"/>
               <w:left w:val="single" w:sz="6" w:space="0" w:color="000001"/>
@@ -5454,7 +6240,7 @@
         </w:tc>
         <w:tc>
           <w:tcPr>
-            <w:tcW w:w="3906" w:type="dxa"/>
+            <w:tcW w:w="3907" w:type="dxa"/>
             <w:tcBorders>
               <w:top w:val="single" w:sz="6" w:space="0" w:color="000001"/>
               <w:left w:val="single" w:sz="6" w:space="0" w:color="000001"/>
@@ -5490,7 +6276,7 @@
         </w:tc>
         <w:tc>
           <w:tcPr>
-            <w:tcW w:w="3167" w:type="dxa"/>
+            <w:tcW w:w="3166" w:type="dxa"/>
             <w:tcBorders>
               <w:top w:val="single" w:sz="6" w:space="0" w:color="000001"/>
               <w:left w:val="single" w:sz="6" w:space="0" w:color="000001"/>
@@ -5521,6 +6307,163 @@
                 <w:szCs w:val="24"/>
               </w:rPr>
               <w:t>Scientist</w:t>
+            </w:r>
+          </w:p>
+        </w:tc>
+      </w:tr>
+      <w:tr>
+        <w:trPr>
+          <w:trHeight w:val="361" w:hRule="atLeast"/>
+        </w:trPr>
+        <w:tc>
+          <w:tcPr>
+            <w:tcW w:w="1412" w:type="dxa"/>
+            <w:tcBorders>
+              <w:top w:val="single" w:sz="6" w:space="0" w:color="000001"/>
+              <w:left w:val="single" w:sz="6" w:space="0" w:color="000001"/>
+              <w:bottom w:val="single" w:sz="6" w:space="0" w:color="000001"/>
+              <w:right w:val="single" w:sz="6" w:space="0" w:color="000001"/>
+              <w:insideH w:val="single" w:sz="6" w:space="0" w:color="000001"/>
+              <w:insideV w:val="single" w:sz="6" w:space="0" w:color="000001"/>
+            </w:tcBorders>
+            <w:shd w:fill="auto" w:val="clear"/>
+            <w:tcMar>
+              <w:left w:w="-7" w:type="dxa"/>
+            </w:tcMar>
+          </w:tcPr>
+          <w:p>
+            <w:pPr>
+              <w:pStyle w:val="Normal"/>
+              <w:jc w:val="left"/>
+              <w:rPr>
+                <w:rFonts w:cs="" w:cstheme="minorBidi"/>
+                <w:sz w:val="24"/>
+                <w:szCs w:val="24"/>
+              </w:rPr>
+            </w:pPr>
+            <w:r>
+              <w:rPr>
+                <w:rFonts w:cs="" w:cstheme="minorBidi"/>
+                <w:sz w:val="24"/>
+                <w:szCs w:val="24"/>
+              </w:rPr>
+              <w:t xml:space="preserve"> </w:t>
+            </w:r>
+            <w:r>
+              <w:rPr>
+                <w:rFonts w:cs="" w:cstheme="minorBidi"/>
+                <w:sz w:val="24"/>
+                <w:szCs w:val="24"/>
+              </w:rPr>
+              <w:t>16</w:t>
+            </w:r>
+          </w:p>
+        </w:tc>
+        <w:tc>
+          <w:tcPr>
+            <w:tcW w:w="2030" w:type="dxa"/>
+            <w:tcBorders>
+              <w:top w:val="single" w:sz="6" w:space="0" w:color="000001"/>
+              <w:left w:val="single" w:sz="6" w:space="0" w:color="000001"/>
+              <w:bottom w:val="single" w:sz="6" w:space="0" w:color="000001"/>
+              <w:right w:val="single" w:sz="6" w:space="0" w:color="000001"/>
+              <w:insideH w:val="single" w:sz="6" w:space="0" w:color="000001"/>
+              <w:insideV w:val="single" w:sz="6" w:space="0" w:color="000001"/>
+            </w:tcBorders>
+            <w:shd w:fill="auto" w:val="clear"/>
+            <w:tcMar>
+              <w:left w:w="-7" w:type="dxa"/>
+            </w:tcMar>
+          </w:tcPr>
+          <w:p>
+            <w:pPr>
+              <w:pStyle w:val="Normal"/>
+              <w:jc w:val="left"/>
+              <w:rPr>
+                <w:rFonts w:cs="" w:cstheme="minorBidi"/>
+                <w:sz w:val="24"/>
+                <w:szCs w:val="24"/>
+              </w:rPr>
+            </w:pPr>
+            <w:r>
+              <w:rPr>
+                <w:rFonts w:cs="" w:cstheme="minorBidi"/>
+                <w:sz w:val="24"/>
+                <w:szCs w:val="24"/>
+              </w:rPr>
+              <w:t>Charlotta Frolich</w:t>
+            </w:r>
+          </w:p>
+        </w:tc>
+        <w:tc>
+          <w:tcPr>
+            <w:tcW w:w="3907" w:type="dxa"/>
+            <w:tcBorders>
+              <w:top w:val="single" w:sz="6" w:space="0" w:color="000001"/>
+              <w:left w:val="single" w:sz="6" w:space="0" w:color="000001"/>
+              <w:bottom w:val="single" w:sz="6" w:space="0" w:color="000001"/>
+              <w:right w:val="single" w:sz="6" w:space="0" w:color="000001"/>
+              <w:insideH w:val="single" w:sz="6" w:space="0" w:color="000001"/>
+              <w:insideV w:val="single" w:sz="6" w:space="0" w:color="000001"/>
+            </w:tcBorders>
+            <w:shd w:fill="auto" w:val="clear"/>
+            <w:tcMar>
+              <w:left w:w="-7" w:type="dxa"/>
+            </w:tcMar>
+          </w:tcPr>
+          <w:p>
+            <w:pPr>
+              <w:pStyle w:val="Normal"/>
+              <w:jc w:val="left"/>
+              <w:rPr>
+                <w:rFonts w:cs="" w:cstheme="minorBidi"/>
+                <w:sz w:val="24"/>
+                <w:szCs w:val="24"/>
+              </w:rPr>
+            </w:pPr>
+            <w:r>
+              <w:rPr>
+                <w:rFonts w:cs="" w:cstheme="minorBidi"/>
+                <w:sz w:val="24"/>
+                <w:szCs w:val="24"/>
+              </w:rPr>
+              <w:t>Seventeenth Century AD</w:t>
+            </w:r>
+          </w:p>
+        </w:tc>
+        <w:tc>
+          <w:tcPr>
+            <w:tcW w:w="3166" w:type="dxa"/>
+            <w:tcBorders>
+              <w:top w:val="single" w:sz="6" w:space="0" w:color="000001"/>
+              <w:left w:val="single" w:sz="6" w:space="0" w:color="000001"/>
+              <w:bottom w:val="single" w:sz="6" w:space="0" w:color="000001"/>
+              <w:right w:val="single" w:sz="6" w:space="0" w:color="000001"/>
+              <w:insideH w:val="single" w:sz="6" w:space="0" w:color="000001"/>
+              <w:insideV w:val="single" w:sz="6" w:space="0" w:color="000001"/>
+            </w:tcBorders>
+            <w:shd w:fill="auto" w:val="clear"/>
+            <w:tcMar>
+              <w:left w:w="-7" w:type="dxa"/>
+            </w:tcMar>
+          </w:tcPr>
+          <w:p>
+            <w:pPr>
+              <w:pStyle w:val="Normal"/>
+              <w:jc w:val="left"/>
+              <w:rPr>
+                <w:rFonts w:cs="" w:cstheme="minorBidi"/>
+                <w:sz w:val="24"/>
+                <w:szCs w:val="24"/>
+              </w:rPr>
+            </w:pPr>
+            <w:r>
+              <w:rPr>
+                <w:rFonts w:cs="" w:cstheme="minorBidi"/>
+                <w:sz w:val="24"/>
+                <w:szCs w:val="24"/>
+              </w:rPr>
+              <w:t>Author</w:t>
             </w:r>
           </w:p>
         </w:tc>
@@ -5567,7 +6510,7 @@
                 <w:sz w:val="24"/>
                 <w:szCs w:val="24"/>
               </w:rPr>
-              <w:t>16</w:t>
+              <w:t>17</w:t>
             </w:r>
           </w:p>
         </w:tc>
@@ -5603,13 +6546,13 @@
                 <w:sz w:val="24"/>
                 <w:szCs w:val="24"/>
               </w:rPr>
-              <w:t>Charlotta Frolich</w:t>
+              <w:t>Marie Curie</w:t>
             </w:r>
           </w:p>
         </w:tc>
         <w:tc>
           <w:tcPr>
-            <w:tcW w:w="3906" w:type="dxa"/>
+            <w:tcW w:w="3907" w:type="dxa"/>
             <w:tcBorders>
               <w:top w:val="single" w:sz="6" w:space="0" w:color="000001"/>
               <w:left w:val="single" w:sz="6" w:space="0" w:color="000001"/>
@@ -5639,13 +6582,13 @@
                 <w:sz w:val="24"/>
                 <w:szCs w:val="24"/>
               </w:rPr>
-              <w:t>Seventeenth Century AD</w:t>
+              <w:t>Tweentieth Century AD</w:t>
             </w:r>
           </w:p>
         </w:tc>
         <w:tc>
           <w:tcPr>
-            <w:tcW w:w="3167" w:type="dxa"/>
+            <w:tcW w:w="3166" w:type="dxa"/>
             <w:tcBorders>
               <w:top w:val="single" w:sz="6" w:space="0" w:color="000001"/>
               <w:left w:val="single" w:sz="6" w:space="0" w:color="000001"/>
@@ -5664,18 +6607,26 @@
               <w:pStyle w:val="Normal"/>
               <w:jc w:val="left"/>
               <w:rPr>
-                <w:rFonts w:cs="" w:cstheme="minorBidi"/>
-                <w:sz w:val="24"/>
-                <w:szCs w:val="24"/>
+                <w:color w:val="990000"/>
               </w:rPr>
             </w:pPr>
             <w:r>
               <w:rPr>
                 <w:rFonts w:cs="" w:cstheme="minorBidi"/>
-                <w:sz w:val="24"/>
-                <w:szCs w:val="24"/>
-              </w:rPr>
-              <w:t>Author</w:t>
+                <w:color w:val="990000"/>
+                <w:sz w:val="24"/>
+                <w:szCs w:val="24"/>
+              </w:rPr>
+              <w:t xml:space="preserve">Scientist </w:t>
+            </w:r>
+            <w:r>
+              <w:rPr>
+                <w:rFonts w:cs="" w:cstheme="minorBidi"/>
+                <w:color w:val="990000"/>
+                <w:sz w:val="24"/>
+                <w:szCs w:val="24"/>
+              </w:rPr>
+              <w:t>(Chemist?)</w:t>
             </w:r>
           </w:p>
         </w:tc>
@@ -5722,7 +6673,7 @@
                 <w:sz w:val="24"/>
                 <w:szCs w:val="24"/>
               </w:rPr>
-              <w:t>17</w:t>
+              <w:t>18</w:t>
             </w:r>
           </w:p>
         </w:tc>
@@ -5758,13 +6709,13 @@
                 <w:sz w:val="24"/>
                 <w:szCs w:val="24"/>
               </w:rPr>
-              <w:t>Marie Curie</w:t>
+              <w:t>Ada Lovelace</w:t>
             </w:r>
           </w:p>
         </w:tc>
         <w:tc>
           <w:tcPr>
-            <w:tcW w:w="3906" w:type="dxa"/>
+            <w:tcW w:w="3907" w:type="dxa"/>
             <w:tcBorders>
               <w:top w:val="single" w:sz="6" w:space="0" w:color="000001"/>
               <w:left w:val="single" w:sz="6" w:space="0" w:color="000001"/>
@@ -5794,13 +6745,13 @@
                 <w:sz w:val="24"/>
                 <w:szCs w:val="24"/>
               </w:rPr>
-              <w:t>Tweentieth Century AD</w:t>
+              <w:t>Nineteenth Century AD</w:t>
             </w:r>
           </w:p>
         </w:tc>
         <w:tc>
           <w:tcPr>
-            <w:tcW w:w="3167" w:type="dxa"/>
+            <w:tcW w:w="3166" w:type="dxa"/>
             <w:tcBorders>
               <w:top w:val="single" w:sz="6" w:space="0" w:color="000001"/>
               <w:left w:val="single" w:sz="6" w:space="0" w:color="000001"/>
@@ -5830,7 +6781,7 @@
                 <w:sz w:val="24"/>
                 <w:szCs w:val="24"/>
               </w:rPr>
-              <w:t>Scientist</w:t>
+              <w:t>Programmer</w:t>
             </w:r>
           </w:p>
         </w:tc>
@@ -5877,7 +6828,7 @@
                 <w:sz w:val="24"/>
                 <w:szCs w:val="24"/>
               </w:rPr>
-              <w:t>18</w:t>
+              <w:t>19</w:t>
             </w:r>
           </w:p>
         </w:tc>
@@ -5913,13 +6864,13 @@
                 <w:sz w:val="24"/>
                 <w:szCs w:val="24"/>
               </w:rPr>
-              <w:t>Ada Lovelace</w:t>
+              <w:t>Grace Hopper</w:t>
             </w:r>
           </w:p>
         </w:tc>
         <w:tc>
           <w:tcPr>
-            <w:tcW w:w="3906" w:type="dxa"/>
+            <w:tcW w:w="3907" w:type="dxa"/>
             <w:tcBorders>
               <w:top w:val="single" w:sz="6" w:space="0" w:color="000001"/>
               <w:left w:val="single" w:sz="6" w:space="0" w:color="000001"/>
@@ -5949,168 +6900,13 @@
                 <w:sz w:val="24"/>
                 <w:szCs w:val="24"/>
               </w:rPr>
-              <w:t>Nineteenth Century AD</w:t>
+              <w:t>Twenty-first Century AD</w:t>
             </w:r>
           </w:p>
         </w:tc>
         <w:tc>
           <w:tcPr>
-            <w:tcW w:w="3167" w:type="dxa"/>
-            <w:tcBorders>
-              <w:top w:val="single" w:sz="6" w:space="0" w:color="000001"/>
-              <w:left w:val="single" w:sz="6" w:space="0" w:color="000001"/>
-              <w:bottom w:val="single" w:sz="6" w:space="0" w:color="000001"/>
-              <w:right w:val="single" w:sz="6" w:space="0" w:color="000001"/>
-              <w:insideH w:val="single" w:sz="6" w:space="0" w:color="000001"/>
-              <w:insideV w:val="single" w:sz="6" w:space="0" w:color="000001"/>
-            </w:tcBorders>
-            <w:shd w:fill="auto" w:val="clear"/>
-            <w:tcMar>
-              <w:left w:w="-7" w:type="dxa"/>
-            </w:tcMar>
-          </w:tcPr>
-          <w:p>
-            <w:pPr>
-              <w:pStyle w:val="Normal"/>
-              <w:jc w:val="left"/>
-              <w:rPr>
-                <w:rFonts w:cs="" w:cstheme="minorBidi"/>
-                <w:sz w:val="24"/>
-                <w:szCs w:val="24"/>
-              </w:rPr>
-            </w:pPr>
-            <w:r>
-              <w:rPr>
-                <w:rFonts w:cs="" w:cstheme="minorBidi"/>
-                <w:sz w:val="24"/>
-                <w:szCs w:val="24"/>
-              </w:rPr>
-              <w:t>Programmer</w:t>
-            </w:r>
-          </w:p>
-        </w:tc>
-      </w:tr>
-      <w:tr>
-        <w:trPr/>
-        <w:tc>
-          <w:tcPr>
-            <w:tcW w:w="1412" w:type="dxa"/>
-            <w:tcBorders>
-              <w:top w:val="single" w:sz="6" w:space="0" w:color="000001"/>
-              <w:left w:val="single" w:sz="6" w:space="0" w:color="000001"/>
-              <w:bottom w:val="single" w:sz="6" w:space="0" w:color="000001"/>
-              <w:right w:val="single" w:sz="6" w:space="0" w:color="000001"/>
-              <w:insideH w:val="single" w:sz="6" w:space="0" w:color="000001"/>
-              <w:insideV w:val="single" w:sz="6" w:space="0" w:color="000001"/>
-            </w:tcBorders>
-            <w:shd w:fill="auto" w:val="clear"/>
-            <w:tcMar>
-              <w:left w:w="-7" w:type="dxa"/>
-            </w:tcMar>
-          </w:tcPr>
-          <w:p>
-            <w:pPr>
-              <w:pStyle w:val="Normal"/>
-              <w:jc w:val="left"/>
-              <w:rPr>
-                <w:rFonts w:cs="" w:cstheme="minorBidi"/>
-                <w:sz w:val="24"/>
-                <w:szCs w:val="24"/>
-              </w:rPr>
-            </w:pPr>
-            <w:r>
-              <w:rPr>
-                <w:rFonts w:cs="" w:cstheme="minorBidi"/>
-                <w:sz w:val="24"/>
-                <w:szCs w:val="24"/>
-              </w:rPr>
-              <w:t xml:space="preserve"> </w:t>
-            </w:r>
-            <w:r>
-              <w:rPr>
-                <w:rFonts w:cs="" w:cstheme="minorBidi"/>
-                <w:sz w:val="24"/>
-                <w:szCs w:val="24"/>
-              </w:rPr>
-              <w:t>19</w:t>
-            </w:r>
-          </w:p>
-        </w:tc>
-        <w:tc>
-          <w:tcPr>
-            <w:tcW w:w="2030" w:type="dxa"/>
-            <w:tcBorders>
-              <w:top w:val="single" w:sz="6" w:space="0" w:color="000001"/>
-              <w:left w:val="single" w:sz="6" w:space="0" w:color="000001"/>
-              <w:bottom w:val="single" w:sz="6" w:space="0" w:color="000001"/>
-              <w:right w:val="single" w:sz="6" w:space="0" w:color="000001"/>
-              <w:insideH w:val="single" w:sz="6" w:space="0" w:color="000001"/>
-              <w:insideV w:val="single" w:sz="6" w:space="0" w:color="000001"/>
-            </w:tcBorders>
-            <w:shd w:fill="auto" w:val="clear"/>
-            <w:tcMar>
-              <w:left w:w="-7" w:type="dxa"/>
-            </w:tcMar>
-          </w:tcPr>
-          <w:p>
-            <w:pPr>
-              <w:pStyle w:val="Normal"/>
-              <w:jc w:val="left"/>
-              <w:rPr>
-                <w:rFonts w:cs="" w:cstheme="minorBidi"/>
-                <w:sz w:val="24"/>
-                <w:szCs w:val="24"/>
-              </w:rPr>
-            </w:pPr>
-            <w:r>
-              <w:rPr>
-                <w:rFonts w:cs="" w:cstheme="minorBidi"/>
-                <w:sz w:val="24"/>
-                <w:szCs w:val="24"/>
-              </w:rPr>
-              <w:t>Grace Hopper</w:t>
-            </w:r>
-          </w:p>
-        </w:tc>
-        <w:tc>
-          <w:tcPr>
-            <w:tcW w:w="3906" w:type="dxa"/>
-            <w:tcBorders>
-              <w:top w:val="single" w:sz="6" w:space="0" w:color="000001"/>
-              <w:left w:val="single" w:sz="6" w:space="0" w:color="000001"/>
-              <w:bottom w:val="single" w:sz="6" w:space="0" w:color="000001"/>
-              <w:right w:val="single" w:sz="6" w:space="0" w:color="000001"/>
-              <w:insideH w:val="single" w:sz="6" w:space="0" w:color="000001"/>
-              <w:insideV w:val="single" w:sz="6" w:space="0" w:color="000001"/>
-            </w:tcBorders>
-            <w:shd w:fill="auto" w:val="clear"/>
-            <w:tcMar>
-              <w:left w:w="-7" w:type="dxa"/>
-            </w:tcMar>
-          </w:tcPr>
-          <w:p>
-            <w:pPr>
-              <w:pStyle w:val="Normal"/>
-              <w:jc w:val="left"/>
-              <w:rPr>
-                <w:rFonts w:cs="" w:cstheme="minorBidi"/>
-                <w:sz w:val="24"/>
-                <w:szCs w:val="24"/>
-              </w:rPr>
-            </w:pPr>
-            <w:r>
-              <w:rPr>
-                <w:rFonts w:cs="" w:cstheme="minorBidi"/>
-                <w:sz w:val="24"/>
-                <w:szCs w:val="24"/>
-              </w:rPr>
-              <w:t>Twenty-first Century AD</w:t>
-            </w:r>
-          </w:p>
-        </w:tc>
-        <w:tc>
-          <w:tcPr>
-            <w:tcW w:w="3167" w:type="dxa"/>
+            <w:tcW w:w="3166" w:type="dxa"/>
             <w:tcBorders>
               <w:top w:val="single" w:sz="6" w:space="0" w:color="000001"/>
               <w:left w:val="single" w:sz="6" w:space="0" w:color="000001"/>
@@ -6229,7 +7025,7 @@
         </w:tc>
         <w:tc>
           <w:tcPr>
-            <w:tcW w:w="3906" w:type="dxa"/>
+            <w:tcW w:w="3907" w:type="dxa"/>
             <w:tcBorders>
               <w:top w:val="double" w:sz="6" w:space="0" w:color="000001"/>
               <w:left w:val="single" w:sz="6" w:space="0" w:color="000001"/>
@@ -6265,7 +7061,7 @@
         </w:tc>
         <w:tc>
           <w:tcPr>
-            <w:tcW w:w="3167" w:type="dxa"/>
+            <w:tcW w:w="3166" w:type="dxa"/>
             <w:tcBorders>
               <w:top w:val="double" w:sz="6" w:space="0" w:color="000001"/>
               <w:left w:val="single" w:sz="6" w:space="0" w:color="000001"/>
@@ -6320,6 +7116,98 @@
     </w:p>
     <w:p>
       <w:pPr>
+        <w:pStyle w:val="Caption1"/>
+        <w:rPr>
+          <w:rFonts w:cs="" w:cstheme="minorBidi"/>
+          <w:color w:val="0000CC"/>
+          <w:sz w:val="24"/>
+          <w:szCs w:val="24"/>
+        </w:rPr>
+      </w:pPr>
+      <w:r>
+        <w:rPr>
+          <w:rFonts w:cs="" w:cstheme="minorBidi"/>
+          <w:color w:val="0000CC"/>
+          <w:sz w:val="24"/>
+          <w:szCs w:val="24"/>
+        </w:rPr>
+      </w:r>
+    </w:p>
+    <w:p>
+      <w:pPr>
+        <w:pStyle w:val="Caption1"/>
+        <w:rPr>
+          <w:rFonts w:cs="" w:cstheme="minorBidi"/>
+          <w:color w:val="0000CC"/>
+          <w:sz w:val="24"/>
+          <w:szCs w:val="24"/>
+        </w:rPr>
+      </w:pPr>
+      <w:r>
+        <w:rPr>
+          <w:rFonts w:cs="" w:cstheme="minorBidi"/>
+          <w:color w:val="0000CC"/>
+          <w:sz w:val="24"/>
+          <w:szCs w:val="24"/>
+        </w:rPr>
+        <w:t>4.3 India and West</w:t>
+      </w:r>
+    </w:p>
+    <w:p>
+      <w:pPr>
+        <w:pStyle w:val="Caption1"/>
+        <w:rPr>
+          <w:rFonts w:cs="" w:cstheme="minorBidi"/>
+          <w:color w:val="0000CC"/>
+          <w:sz w:val="24"/>
+          <w:szCs w:val="24"/>
+        </w:rPr>
+      </w:pPr>
+      <w:r>
+        <w:rPr>
+          <w:rFonts w:cs="" w:cstheme="minorBidi"/>
+          <w:color w:val="0000CC"/>
+          <w:sz w:val="24"/>
+          <w:szCs w:val="24"/>
+        </w:rPr>
+      </w:r>
+    </w:p>
+    <w:p>
+      <w:pPr>
+        <w:pStyle w:val="Caption1"/>
+        <w:rPr>
+          <w:rFonts w:cs="" w:cstheme="minorBidi"/>
+          <w:sz w:val="24"/>
+          <w:szCs w:val="24"/>
+        </w:rPr>
+      </w:pPr>
+      <w:r>
+        <w:rPr>
+          <w:rFonts w:cs="" w:cstheme="minorBidi"/>
+          <w:sz w:val="24"/>
+          <w:szCs w:val="24"/>
+        </w:rPr>
+      </w:r>
+    </w:p>
+    <w:p>
+      <w:pPr>
+        <w:pStyle w:val="Caption1"/>
+        <w:rPr>
+          <w:rFonts w:cs="" w:cstheme="minorBidi"/>
+          <w:sz w:val="24"/>
+          <w:szCs w:val="24"/>
+        </w:rPr>
+      </w:pPr>
+      <w:r>
+        <w:rPr>
+          <w:rFonts w:cs="" w:cstheme="minorBidi"/>
+          <w:sz w:val="24"/>
+          <w:szCs w:val="24"/>
+        </w:rPr>
+      </w:r>
+    </w:p>
+    <w:p>
+      <w:pPr>
         <w:pStyle w:val="Heading2"/>
         <w:spacing w:before="480" w:after="0"/>
         <w:rPr>
@@ -6354,6 +7242,7 @@
       <w:pPr>
         <w:pStyle w:val="Centerpar"/>
         <w:spacing w:before="60" w:after="0"/>
+        <w:jc w:val="both"/>
         <w:rPr>
           <w:rFonts w:cs="" w:cstheme="minorBidi"/>
           <w:sz w:val="24"/>
@@ -6373,6 +7262,7 @@
       <w:pPr>
         <w:pStyle w:val="Bibheading"/>
         <w:spacing w:before="120" w:after="0"/>
+        <w:jc w:val="both"/>
         <w:rPr>
           <w:rFonts w:cs="" w:cstheme="minorBidi"/>
           <w:bCs w:val="false"/>
@@ -7274,6 +8164,73 @@
     </w:sectPr>
   </w:body>
 </w:document>
+</file>
+
+<file path=word/comments.xml><?xml version="1.0" encoding="utf-8"?>
+<w:comments xmlns:o="urn:schemas-microsoft-com:office:office" xmlns:r="http://schemas.openxmlformats.org/officeDocument/2006/relationships" xmlns:v="urn:schemas-microsoft-com:vml" xmlns:w="http://schemas.openxmlformats.org/wordprocessingml/2006/main" xmlns:w10="urn:schemas-microsoft-com:office:word" xmlns:wp="http://schemas.openxmlformats.org/drawingml/2006/wordprocessingDrawing" xmlns:wps="http://schemas.microsoft.com/office/word/2010/wordprocessingShape" xmlns:wpg="http://schemas.microsoft.com/office/word/2010/wordprocessingGroup" xmlns:mc="http://schemas.openxmlformats.org/markup-compatibility/2006" xmlns:wp14="http://schemas.microsoft.com/office/word/2010/wordprocessingDrawing" xmlns:w14="http://schemas.microsoft.com/office/word/2010/wordml" mc:Ignorable="w14 wp14">
+  <w:comment w:id="0" w:author="Unknown Author" w:date="2017-03-04T13:21:05Z" w:initials="">
+    <w:p>
+      <w:r>
+        <w:rPr>
+          <w:rFonts w:ascii="Calibri" w:hAnsi="Calibri" w:eastAsia="" w:cs="" w:asciiTheme="minorHAnsi" w:cstheme="minorBidi" w:eastAsiaTheme="minorEastAsia" w:hAnsiTheme="minorHAnsi"/>
+          <w:b w:val="false"/>
+          <w:bCs w:val="false"/>
+          <w:i w:val="false"/>
+          <w:iCs w:val="false"/>
+          <w:caps w:val="false"/>
+          <w:smallCaps w:val="false"/>
+          <w:strike w:val="false"/>
+          <w:dstrike w:val="false"/>
+          <w:outline w:val="false"/>
+          <w:shadow w:val="false"/>
+          <w:emboss w:val="false"/>
+          <w:imprint w:val="false"/>
+          <w:color w:val="auto"/>
+          <w:spacing w:val="0"/>
+          <w:w w:val="100"/>
+          <w:position w:val="0"/>
+          <w:sz w:val="20"/>
+          <w:sz w:val="20"/>
+          <w:szCs w:val="22"/>
+          <w:u w:val="none"/>
+          <w:vertAlign w:val="baseline"/>
+          <w:em w:val="none"/>
+          <w:lang w:val="en-IN" w:eastAsia="en-US" w:bidi="ar-SA"/>
+        </w:rPr>
+        <w:t xml:space="preserve">  </w:t>
+      </w:r>
+      <w:r>
+        <w:rPr>
+          <w:rFonts w:ascii="Calibri" w:hAnsi="Calibri" w:cs="" w:asciiTheme="minorHAnsi" w:cstheme="minorBidi" w:eastAsiaTheme="minorEastAsia" w:hAnsiTheme="minorHAnsi" w:eastAsia=""/>
+          <w:b w:val="false"/>
+          <w:bCs w:val="false"/>
+          <w:i/>
+          <w:iCs/>
+          <w:caps w:val="false"/>
+          <w:smallCaps w:val="false"/>
+          <w:strike w:val="false"/>
+          <w:dstrike w:val="false"/>
+          <w:outline w:val="false"/>
+          <w:shadow w:val="false"/>
+          <w:emboss w:val="false"/>
+          <w:imprint w:val="false"/>
+          <w:color w:val="990000"/>
+          <w:spacing w:val="0"/>
+          <w:w w:val="100"/>
+          <w:position w:val="0"/>
+          <w:sz w:val="24"/>
+          <w:sz w:val="24"/>
+          <w:szCs w:val="22"/>
+          <w:u w:val="none"/>
+          <w:vertAlign w:val="baseline"/>
+          <w:em w:val="none"/>
+          <w:lang w:val="en-IN" w:eastAsia="en-US" w:bidi="ar-SA"/>
+        </w:rPr>
+        <w:t>(Sruthi, can you first mention the scientist and then actress, because we are more focussing on STEM in this paper).</w:t>
+      </w:r>
+    </w:p>
+  </w:comment>
+</w:comments>
 </file>
 
 <file path=word/footer1.xml><?xml version="1.0" encoding="utf-8"?>
@@ -7295,7 +8252,7 @@
       <w:fldChar w:fldCharType="separate"/>
     </w:r>
     <w:r>
-      <w:t>7</w:t>
+      <w:t>8</w:t>
     </w:r>
     <w:r>
       <w:fldChar w:fldCharType="end"/>
@@ -7320,6 +8277,9 @@
       </w:pPr>
       <w:rPr>
         <w:rFonts w:ascii="Wingdings" w:hAnsi="Wingdings" w:cs="Wingdings" w:hint="default"/>
+        <w:sz w:val="24"/>
+        <w:b w:val="false"/>
+        <w:rFonts w:cs="Wingdings"/>
       </w:rPr>
     </w:lvl>
     <w:lvl w:ilvl="1">
@@ -7335,6 +8295,7 @@
       </w:pPr>
       <w:rPr>
         <w:rFonts w:ascii="Wingdings" w:hAnsi="Wingdings" w:cs="Wingdings" w:hint="default"/>
+        <w:rFonts w:cs="Wingdings"/>
       </w:rPr>
     </w:lvl>
     <w:lvl w:ilvl="2">
@@ -7350,6 +8311,7 @@
       </w:pPr>
       <w:rPr>
         <w:rFonts w:ascii="Wingdings" w:hAnsi="Wingdings" w:cs="Wingdings" w:hint="default"/>
+        <w:rFonts w:cs="Wingdings"/>
       </w:rPr>
     </w:lvl>
     <w:lvl w:ilvl="3">
@@ -7365,6 +8327,7 @@
       </w:pPr>
       <w:rPr>
         <w:rFonts w:ascii="Wingdings" w:hAnsi="Wingdings" w:cs="Wingdings" w:hint="default"/>
+        <w:rFonts w:cs="Wingdings"/>
       </w:rPr>
     </w:lvl>
     <w:lvl w:ilvl="4">
@@ -7380,6 +8343,7 @@
       </w:pPr>
       <w:rPr>
         <w:rFonts w:ascii="Wingdings" w:hAnsi="Wingdings" w:cs="Wingdings" w:hint="default"/>
+        <w:rFonts w:cs="Wingdings"/>
       </w:rPr>
     </w:lvl>
     <w:lvl w:ilvl="5">
@@ -7395,6 +8359,7 @@
       </w:pPr>
       <w:rPr>
         <w:rFonts w:ascii="Wingdings" w:hAnsi="Wingdings" w:cs="Wingdings" w:hint="default"/>
+        <w:rFonts w:cs="Wingdings"/>
       </w:rPr>
     </w:lvl>
     <w:lvl w:ilvl="6">
@@ -7410,6 +8375,7 @@
       </w:pPr>
       <w:rPr>
         <w:rFonts w:ascii="Wingdings" w:hAnsi="Wingdings" w:cs="Wingdings" w:hint="default"/>
+        <w:rFonts w:cs="Wingdings"/>
       </w:rPr>
     </w:lvl>
     <w:lvl w:ilvl="7">
@@ -7425,6 +8391,7 @@
       </w:pPr>
       <w:rPr>
         <w:rFonts w:ascii="Wingdings" w:hAnsi="Wingdings" w:cs="Wingdings" w:hint="default"/>
+        <w:rFonts w:cs="Wingdings"/>
       </w:rPr>
     </w:lvl>
     <w:lvl w:ilvl="8">
@@ -7440,10 +8407,267 @@
       </w:pPr>
       <w:rPr>
         <w:rFonts w:ascii="Wingdings" w:hAnsi="Wingdings" w:cs="Wingdings" w:hint="default"/>
+        <w:rFonts w:cs="Wingdings"/>
       </w:rPr>
     </w:lvl>
   </w:abstractNum>
   <w:abstractNum w:abstractNumId="2">
+    <w:lvl w:ilvl="0">
+      <w:start w:val="1"/>
+      <w:numFmt w:val="bullet"/>
+      <w:lvlText w:val=""/>
+      <w:lvlJc w:val="left"/>
+      <w:pPr>
+        <w:tabs>
+          <w:tab w:val="num" w:pos="720"/>
+        </w:tabs>
+        <w:ind w:left="720" w:hanging="360"/>
+      </w:pPr>
+      <w:rPr>
+        <w:rFonts w:ascii="Symbol" w:hAnsi="Symbol" w:cs="Symbol" w:hint="default"/>
+        <w:rFonts w:cs="OpenSymbol"/>
+      </w:rPr>
+    </w:lvl>
+    <w:lvl w:ilvl="1">
+      <w:start w:val="1"/>
+      <w:numFmt w:val="bullet"/>
+      <w:lvlText w:val="◦"/>
+      <w:lvlJc w:val="left"/>
+      <w:pPr>
+        <w:tabs>
+          <w:tab w:val="num" w:pos="1080"/>
+        </w:tabs>
+        <w:ind w:left="1080" w:hanging="360"/>
+      </w:pPr>
+      <w:rPr>
+        <w:rFonts w:ascii="OpenSymbol" w:hAnsi="OpenSymbol" w:cs="OpenSymbol" w:hint="default"/>
+        <w:rFonts w:cs="OpenSymbol"/>
+      </w:rPr>
+    </w:lvl>
+    <w:lvl w:ilvl="2">
+      <w:start w:val="1"/>
+      <w:numFmt w:val="bullet"/>
+      <w:lvlText w:val="▪"/>
+      <w:lvlJc w:val="left"/>
+      <w:pPr>
+        <w:tabs>
+          <w:tab w:val="num" w:pos="1440"/>
+        </w:tabs>
+        <w:ind w:left="1440" w:hanging="360"/>
+      </w:pPr>
+      <w:rPr>
+        <w:rFonts w:ascii="OpenSymbol" w:hAnsi="OpenSymbol" w:cs="OpenSymbol" w:hint="default"/>
+        <w:rFonts w:cs="OpenSymbol"/>
+      </w:rPr>
+    </w:lvl>
+    <w:lvl w:ilvl="3">
+      <w:start w:val="1"/>
+      <w:numFmt w:val="bullet"/>
+      <w:lvlText w:val=""/>
+      <w:lvlJc w:val="left"/>
+      <w:pPr>
+        <w:tabs>
+          <w:tab w:val="num" w:pos="1800"/>
+        </w:tabs>
+        <w:ind w:left="1800" w:hanging="360"/>
+      </w:pPr>
+      <w:rPr>
+        <w:rFonts w:ascii="Symbol" w:hAnsi="Symbol" w:cs="Symbol" w:hint="default"/>
+        <w:rFonts w:cs="OpenSymbol"/>
+      </w:rPr>
+    </w:lvl>
+    <w:lvl w:ilvl="4">
+      <w:start w:val="1"/>
+      <w:numFmt w:val="bullet"/>
+      <w:lvlText w:val="◦"/>
+      <w:lvlJc w:val="left"/>
+      <w:pPr>
+        <w:tabs>
+          <w:tab w:val="num" w:pos="2160"/>
+        </w:tabs>
+        <w:ind w:left="2160" w:hanging="360"/>
+      </w:pPr>
+      <w:rPr>
+        <w:rFonts w:ascii="OpenSymbol" w:hAnsi="OpenSymbol" w:cs="OpenSymbol" w:hint="default"/>
+        <w:rFonts w:cs="OpenSymbol"/>
+      </w:rPr>
+    </w:lvl>
+    <w:lvl w:ilvl="5">
+      <w:start w:val="1"/>
+      <w:numFmt w:val="bullet"/>
+      <w:lvlText w:val="▪"/>
+      <w:lvlJc w:val="left"/>
+      <w:pPr>
+        <w:tabs>
+          <w:tab w:val="num" w:pos="2520"/>
+        </w:tabs>
+        <w:ind w:left="2520" w:hanging="360"/>
+      </w:pPr>
+      <w:rPr>
+        <w:rFonts w:ascii="OpenSymbol" w:hAnsi="OpenSymbol" w:cs="OpenSymbol" w:hint="default"/>
+        <w:rFonts w:cs="OpenSymbol"/>
+      </w:rPr>
+    </w:lvl>
+    <w:lvl w:ilvl="6">
+      <w:start w:val="1"/>
+      <w:numFmt w:val="bullet"/>
+      <w:lvlText w:val=""/>
+      <w:lvlJc w:val="left"/>
+      <w:pPr>
+        <w:tabs>
+          <w:tab w:val="num" w:pos="2880"/>
+        </w:tabs>
+        <w:ind w:left="2880" w:hanging="360"/>
+      </w:pPr>
+      <w:rPr>
+        <w:rFonts w:ascii="Symbol" w:hAnsi="Symbol" w:cs="Symbol" w:hint="default"/>
+        <w:rFonts w:cs="OpenSymbol"/>
+      </w:rPr>
+    </w:lvl>
+    <w:lvl w:ilvl="7">
+      <w:start w:val="1"/>
+      <w:numFmt w:val="bullet"/>
+      <w:lvlText w:val="◦"/>
+      <w:lvlJc w:val="left"/>
+      <w:pPr>
+        <w:tabs>
+          <w:tab w:val="num" w:pos="3240"/>
+        </w:tabs>
+        <w:ind w:left="3240" w:hanging="360"/>
+      </w:pPr>
+      <w:rPr>
+        <w:rFonts w:ascii="OpenSymbol" w:hAnsi="OpenSymbol" w:cs="OpenSymbol" w:hint="default"/>
+        <w:rFonts w:cs="OpenSymbol"/>
+      </w:rPr>
+    </w:lvl>
+    <w:lvl w:ilvl="8">
+      <w:start w:val="1"/>
+      <w:numFmt w:val="bullet"/>
+      <w:lvlText w:val="▪"/>
+      <w:lvlJc w:val="left"/>
+      <w:pPr>
+        <w:tabs>
+          <w:tab w:val="num" w:pos="3600"/>
+        </w:tabs>
+        <w:ind w:left="3600" w:hanging="360"/>
+      </w:pPr>
+      <w:rPr>
+        <w:rFonts w:ascii="OpenSymbol" w:hAnsi="OpenSymbol" w:cs="OpenSymbol" w:hint="default"/>
+        <w:rFonts w:cs="OpenSymbol"/>
+      </w:rPr>
+    </w:lvl>
+  </w:abstractNum>
+  <w:abstractNum w:abstractNumId="3">
+    <w:lvl w:ilvl="0">
+      <w:start w:val="1"/>
+      <w:numFmt w:val="decimal"/>
+      <w:lvlText w:val="%1."/>
+      <w:lvlJc w:val="left"/>
+      <w:pPr>
+        <w:tabs>
+          <w:tab w:val="num" w:pos="720"/>
+        </w:tabs>
+        <w:ind w:left="720" w:hanging="360"/>
+      </w:pPr>
+    </w:lvl>
+    <w:lvl w:ilvl="1">
+      <w:start w:val="1"/>
+      <w:numFmt w:val="decimal"/>
+      <w:lvlText w:val="%2."/>
+      <w:lvlJc w:val="left"/>
+      <w:pPr>
+        <w:tabs>
+          <w:tab w:val="num" w:pos="1080"/>
+        </w:tabs>
+        <w:ind w:left="1080" w:hanging="360"/>
+      </w:pPr>
+    </w:lvl>
+    <w:lvl w:ilvl="2">
+      <w:start w:val="1"/>
+      <w:numFmt w:val="decimal"/>
+      <w:lvlText w:val="%3."/>
+      <w:lvlJc w:val="left"/>
+      <w:pPr>
+        <w:tabs>
+          <w:tab w:val="num" w:pos="1440"/>
+        </w:tabs>
+        <w:ind w:left="1440" w:hanging="360"/>
+      </w:pPr>
+    </w:lvl>
+    <w:lvl w:ilvl="3">
+      <w:start w:val="1"/>
+      <w:numFmt w:val="decimal"/>
+      <w:lvlText w:val="%4."/>
+      <w:lvlJc w:val="left"/>
+      <w:pPr>
+        <w:tabs>
+          <w:tab w:val="num" w:pos="1800"/>
+        </w:tabs>
+        <w:ind w:left="1800" w:hanging="360"/>
+      </w:pPr>
+    </w:lvl>
+    <w:lvl w:ilvl="4">
+      <w:start w:val="1"/>
+      <w:numFmt w:val="decimal"/>
+      <w:lvlText w:val="%5."/>
+      <w:lvlJc w:val="left"/>
+      <w:pPr>
+        <w:tabs>
+          <w:tab w:val="num" w:pos="2160"/>
+        </w:tabs>
+        <w:ind w:left="2160" w:hanging="360"/>
+      </w:pPr>
+    </w:lvl>
+    <w:lvl w:ilvl="5">
+      <w:start w:val="1"/>
+      <w:numFmt w:val="decimal"/>
+      <w:lvlText w:val="%6."/>
+      <w:lvlJc w:val="left"/>
+      <w:pPr>
+        <w:tabs>
+          <w:tab w:val="num" w:pos="2520"/>
+        </w:tabs>
+        <w:ind w:left="2520" w:hanging="360"/>
+      </w:pPr>
+    </w:lvl>
+    <w:lvl w:ilvl="6">
+      <w:start w:val="1"/>
+      <w:numFmt w:val="decimal"/>
+      <w:lvlText w:val="%7."/>
+      <w:lvlJc w:val="left"/>
+      <w:pPr>
+        <w:tabs>
+          <w:tab w:val="num" w:pos="2880"/>
+        </w:tabs>
+        <w:ind w:left="2880" w:hanging="360"/>
+      </w:pPr>
+    </w:lvl>
+    <w:lvl w:ilvl="7">
+      <w:start w:val="1"/>
+      <w:numFmt w:val="decimal"/>
+      <w:lvlText w:val="%8."/>
+      <w:lvlJc w:val="left"/>
+      <w:pPr>
+        <w:tabs>
+          <w:tab w:val="num" w:pos="3240"/>
+        </w:tabs>
+        <w:ind w:left="3240" w:hanging="360"/>
+      </w:pPr>
+    </w:lvl>
+    <w:lvl w:ilvl="8">
+      <w:start w:val="1"/>
+      <w:numFmt w:val="decimal"/>
+      <w:lvlText w:val="%9."/>
+      <w:lvlJc w:val="left"/>
+      <w:pPr>
+        <w:tabs>
+          <w:tab w:val="num" w:pos="3600"/>
+        </w:tabs>
+        <w:ind w:left="3600" w:hanging="360"/>
+      </w:pPr>
+    </w:lvl>
+  </w:abstractNum>
+  <w:abstractNum w:abstractNumId="4">
     <w:lvl w:ilvl="0">
       <w:start w:val="1"/>
       <w:numFmt w:val="none"/>
@@ -7567,6 +8791,12 @@
   </w:num>
   <w:num w:numId="2">
     <w:abstractNumId w:val="2"/>
+  </w:num>
+  <w:num w:numId="3">
+    <w:abstractNumId w:val="3"/>
+  </w:num>
+  <w:num w:numId="4">
+    <w:abstractNumId w:val="4"/>
   </w:num>
 </w:numbering>
 </file>
@@ -8095,6 +9325,78 @@
       <w:lang w:val="en-IN" w:eastAsia="zh-CN" w:bidi="hi-IN"/>
     </w:rPr>
   </w:style>
+  <w:style w:type="character" w:styleId="ListLabel1">
+    <w:name w:val="ListLabel 1"/>
+    <w:qFormat/>
+    <w:rPr>
+      <w:rFonts w:cs="Wingdings"/>
+      <w:b w:val="false"/>
+      <w:sz w:val="24"/>
+    </w:rPr>
+  </w:style>
+  <w:style w:type="character" w:styleId="ListLabel2">
+    <w:name w:val="ListLabel 2"/>
+    <w:qFormat/>
+    <w:rPr>
+      <w:rFonts w:cs="Wingdings"/>
+    </w:rPr>
+  </w:style>
+  <w:style w:type="character" w:styleId="ListLabel3">
+    <w:name w:val="ListLabel 3"/>
+    <w:qFormat/>
+    <w:rPr>
+      <w:rFonts w:cs="Wingdings"/>
+    </w:rPr>
+  </w:style>
+  <w:style w:type="character" w:styleId="ListLabel4">
+    <w:name w:val="ListLabel 4"/>
+    <w:qFormat/>
+    <w:rPr>
+      <w:rFonts w:cs="Wingdings"/>
+    </w:rPr>
+  </w:style>
+  <w:style w:type="character" w:styleId="ListLabel5">
+    <w:name w:val="ListLabel 5"/>
+    <w:qFormat/>
+    <w:rPr>
+      <w:rFonts w:cs="Wingdings"/>
+    </w:rPr>
+  </w:style>
+  <w:style w:type="character" w:styleId="ListLabel6">
+    <w:name w:val="ListLabel 6"/>
+    <w:qFormat/>
+    <w:rPr>
+      <w:rFonts w:cs="Wingdings"/>
+    </w:rPr>
+  </w:style>
+  <w:style w:type="character" w:styleId="ListLabel7">
+    <w:name w:val="ListLabel 7"/>
+    <w:qFormat/>
+    <w:rPr>
+      <w:rFonts w:cs="Wingdings"/>
+    </w:rPr>
+  </w:style>
+  <w:style w:type="character" w:styleId="ListLabel8">
+    <w:name w:val="ListLabel 8"/>
+    <w:qFormat/>
+    <w:rPr>
+      <w:rFonts w:cs="Wingdings"/>
+    </w:rPr>
+  </w:style>
+  <w:style w:type="character" w:styleId="ListLabel9">
+    <w:name w:val="ListLabel 9"/>
+    <w:qFormat/>
+    <w:rPr>
+      <w:rFonts w:cs="Wingdings"/>
+    </w:rPr>
+  </w:style>
+  <w:style w:type="character" w:styleId="Bullets">
+    <w:name w:val="Bullets"/>
+    <w:qFormat/>
+    <w:rPr>
+      <w:rFonts w:ascii="OpenSymbol" w:hAnsi="OpenSymbol" w:eastAsia="OpenSymbol" w:cs="OpenSymbol"/>
+    </w:rPr>
+  </w:style>
   <w:style w:type="paragraph" w:styleId="Heading" w:customStyle="1">
     <w:name w:val="Heading"/>
     <w:basedOn w:val="Normal"/>
@@ -8515,10 +9817,11 @@
       <w:lang w:val="en-IN" w:eastAsia="zh-CN" w:bidi="hi-IN"/>
     </w:rPr>
   </w:style>
-  <w:style w:type="paragraph" w:styleId="List2" w:customStyle="1">
+  <w:style w:type="paragraph" w:styleId="ListBullet3" w:customStyle="1">
     <w:name w:val="List Bullet 3"/>
     <w:basedOn w:val="Normal"/>
     <w:uiPriority w:val="99"/>
+    <w:qFormat/>
     <w:pPr>
       <w:tabs>
         <w:tab w:val="left" w:pos="566" w:leader="none"/>

</xml_diff>